<commit_message>
Rotas Customizadas; Restrição de Rotas; ActionFilters; Filters Globais(Global.asax); Introdução e implementação de Repositorio Patterns;
</commit_message>
<xml_diff>
--- a/ASP.NET MVC.docx
+++ b/ASP.NET MVC.docx
@@ -953,13 +953,7 @@
         <w:t>VIEW</w:t>
       </w:r>
       <w:r>
-        <w:t xml:space="preserve">, um arquivo ou só realizar um processo e não retornar nada, </w:t>
-      </w:r>
-      <w:r>
-        <w:t xml:space="preserve">e retorna </w:t>
-      </w:r>
-      <w:r>
-        <w:t xml:space="preserve">isso via o </w:t>
+        <w:t xml:space="preserve">, um arquivo ou só realizar um processo e não retornar nada, e retorna isso via o </w:t>
       </w:r>
       <w:r>
         <w:rPr>
@@ -972,8 +966,628 @@
         <w:t>;</w:t>
       </w:r>
     </w:p>
+    <w:p>
+      <w:pPr>
+        <w:pStyle w:val="PargrafodaLista"/>
+      </w:pPr>
+    </w:p>
+    <w:p>
+      <w:pPr>
+        <w:pStyle w:val="PargrafodaLista"/>
+        <w:rPr>
+          <w:rFonts w:cstheme="minorHAnsi"/>
+          <w:b/>
+          <w:bCs/>
+          <w:i/>
+          <w:iCs/>
+          <w:sz w:val="28"/>
+          <w:szCs w:val="28"/>
+        </w:rPr>
+      </w:pPr>
+      <w:r>
+        <w:rPr>
+          <w:rFonts w:cstheme="minorHAnsi"/>
+          <w:b/>
+          <w:bCs/>
+          <w:i/>
+          <w:iCs/>
+          <w:sz w:val="28"/>
+          <w:szCs w:val="28"/>
+        </w:rPr>
+        <w:t>Mapeamento de Rotas, tipos e valores aceitos para rotas personalizadas</w:t>
+      </w:r>
+    </w:p>
+    <w:p>
+      <w:pPr>
+        <w:pStyle w:val="PargrafodaLista"/>
+      </w:pPr>
+      <w:r>
+        <w:rPr>
+          <w:noProof/>
+        </w:rPr>
+        <w:drawing>
+          <wp:inline distT="0" distB="0" distL="0" distR="0" wp14:anchorId="6EFB5E18" wp14:editId="25BF2849">
+            <wp:extent cx="6049212" cy="4828032"/>
+            <wp:effectExtent l="0" t="0" r="8890" b="0"/>
+            <wp:docPr id="8" name="Imagem 8"/>
+            <wp:cNvGraphicFramePr>
+              <a:graphicFrameLocks xmlns:a="http://schemas.openxmlformats.org/drawingml/2006/main" noChangeAspect="1"/>
+            </wp:cNvGraphicFramePr>
+            <a:graphic xmlns:a="http://schemas.openxmlformats.org/drawingml/2006/main">
+              <a:graphicData uri="http://schemas.openxmlformats.org/drawingml/2006/picture">
+                <pic:pic xmlns:pic="http://schemas.openxmlformats.org/drawingml/2006/picture">
+                  <pic:nvPicPr>
+                    <pic:cNvPr id="0" name="Picture 1"/>
+                    <pic:cNvPicPr>
+                      <a:picLocks noChangeAspect="1" noChangeArrowheads="1"/>
+                    </pic:cNvPicPr>
+                  </pic:nvPicPr>
+                  <pic:blipFill>
+                    <a:blip r:embed="rId8">
+                      <a:extLst>
+                        <a:ext uri="{28A0092B-C50C-407E-A947-70E740481C1C}">
+                          <a14:useLocalDpi xmlns:a14="http://schemas.microsoft.com/office/drawing/2010/main" val="0"/>
+                        </a:ext>
+                      </a:extLst>
+                    </a:blip>
+                    <a:srcRect/>
+                    <a:stretch>
+                      <a:fillRect/>
+                    </a:stretch>
+                  </pic:blipFill>
+                  <pic:spPr bwMode="auto">
+                    <a:xfrm>
+                      <a:off x="0" y="0"/>
+                      <a:ext cx="6058885" cy="4835753"/>
+                    </a:xfrm>
+                    <a:prstGeom prst="rect">
+                      <a:avLst/>
+                    </a:prstGeom>
+                    <a:noFill/>
+                    <a:ln>
+                      <a:noFill/>
+                    </a:ln>
+                  </pic:spPr>
+                </pic:pic>
+              </a:graphicData>
+            </a:graphic>
+          </wp:inline>
+        </w:drawing>
+      </w:r>
+    </w:p>
+    <w:p>
+      <w:pPr>
+        <w:pStyle w:val="PargrafodaLista"/>
+      </w:pPr>
+    </w:p>
+    <w:p>
+      <w:pPr>
+        <w:pStyle w:val="PargrafodaLista"/>
+        <w:rPr>
+          <w:rFonts w:cstheme="minorHAnsi"/>
+          <w:b/>
+          <w:bCs/>
+          <w:i/>
+          <w:iCs/>
+          <w:sz w:val="28"/>
+          <w:szCs w:val="28"/>
+        </w:rPr>
+      </w:pPr>
+      <w:r>
+        <w:rPr>
+          <w:rFonts w:cstheme="minorHAnsi"/>
+          <w:b/>
+          <w:bCs/>
+          <w:i/>
+          <w:iCs/>
+          <w:sz w:val="28"/>
+          <w:szCs w:val="28"/>
+        </w:rPr>
+        <w:t xml:space="preserve">DESIGN PATTERNS – </w:t>
+      </w:r>
+      <w:r>
+        <w:rPr>
+          <w:rFonts w:cstheme="minorHAnsi"/>
+          <w:b/>
+          <w:bCs/>
+          <w:i/>
+          <w:iCs/>
+          <w:sz w:val="28"/>
+          <w:szCs w:val="28"/>
+        </w:rPr>
+        <w:t>Repository Pattern</w:t>
+      </w:r>
+    </w:p>
+    <w:p>
+      <w:pPr>
+        <w:pStyle w:val="PargrafodaLista"/>
+      </w:pPr>
+      <w:r>
+        <w:t xml:space="preserve">São padrões de </w:t>
+      </w:r>
+      <w:r>
+        <w:t>desenvolvimento de software, prega por boas práticas na escrita e arquitetura de softwares, é importante saber quando usar,</w:t>
+      </w:r>
+      <w:r>
+        <w:t xml:space="preserve"> do que como utilizar;</w:t>
+      </w:r>
+    </w:p>
+    <w:p>
+      <w:pPr>
+        <w:pStyle w:val="PargrafodaLista"/>
+        <w:numPr>
+          <w:ilvl w:val="0"/>
+          <w:numId w:val="8"/>
+        </w:numPr>
+      </w:pPr>
+      <w:r>
+        <w:rPr>
+          <w:rFonts w:cstheme="minorHAnsi"/>
+          <w:b/>
+          <w:bCs/>
+          <w:i/>
+          <w:iCs/>
+          <w:sz w:val="28"/>
+          <w:szCs w:val="28"/>
+        </w:rPr>
+        <w:t>Repository Pattern</w:t>
+      </w:r>
+      <w:r>
+        <w:rPr>
+          <w:rFonts w:cstheme="minorHAnsi"/>
+          <w:b/>
+          <w:bCs/>
+          <w:i/>
+          <w:iCs/>
+          <w:sz w:val="28"/>
+          <w:szCs w:val="28"/>
+        </w:rPr>
+        <w:t xml:space="preserve"> </w:t>
+      </w:r>
+    </w:p>
+    <w:p>
+      <w:pPr>
+        <w:pStyle w:val="PargrafodaLista"/>
+        <w:numPr>
+          <w:ilvl w:val="1"/>
+          <w:numId w:val="8"/>
+        </w:numPr>
+        <w:rPr>
+          <w:b/>
+          <w:bCs/>
+          <w:i/>
+          <w:iCs/>
+          <w:color w:val="FF0000"/>
+        </w:rPr>
+      </w:pPr>
+      <w:r>
+        <w:rPr>
+          <w:b/>
+          <w:bCs/>
+          <w:i/>
+          <w:iCs/>
+          <w:color w:val="FF0000"/>
+        </w:rPr>
+        <w:t>Particularmente eu acho ele bem interessante, por separar bem as responsabilidades;</w:t>
+      </w:r>
+    </w:p>
+    <w:p>
+      <w:pPr>
+        <w:pStyle w:val="PargrafodaLista"/>
+        <w:numPr>
+          <w:ilvl w:val="1"/>
+          <w:numId w:val="8"/>
+        </w:numPr>
+      </w:pPr>
+      <w:r>
+        <w:t>Padrão para desacoplamento do acesso à dados da aplicação</w:t>
+      </w:r>
+    </w:p>
+    <w:p>
+      <w:pPr>
+        <w:pStyle w:val="PargrafodaLista"/>
+        <w:numPr>
+          <w:ilvl w:val="1"/>
+          <w:numId w:val="8"/>
+        </w:numPr>
+      </w:pPr>
+      <w:r>
+        <w:t>Cria uma unidade de acesso à dados para cada entidade modelo</w:t>
+      </w:r>
+    </w:p>
+    <w:p>
+      <w:pPr>
+        <w:pStyle w:val="PargrafodaLista"/>
+        <w:numPr>
+          <w:ilvl w:val="1"/>
+          <w:numId w:val="8"/>
+        </w:numPr>
+      </w:pPr>
+      <w:r>
+        <w:t>Cada repositor é responsável pela leitura e persistência das informações referentes a entidade</w:t>
+      </w:r>
+    </w:p>
+    <w:p>
+      <w:pPr>
+        <w:pStyle w:val="PargrafodaLista"/>
+        <w:numPr>
+          <w:ilvl w:val="1"/>
+          <w:numId w:val="8"/>
+        </w:numPr>
+      </w:pPr>
+      <w:r>
+        <w:t>Caso precise alterar alguma fonte de dados um dia, sua aplicação continua a mesma;</w:t>
+      </w:r>
+    </w:p>
+    <w:p>
+      <w:pPr>
+        <w:pStyle w:val="PargrafodaLista"/>
+        <w:ind w:left="2160"/>
+      </w:pPr>
+    </w:p>
+    <w:p>
+      <w:pPr>
+        <w:pStyle w:val="PargrafodaLista"/>
+        <w:rPr>
+          <w:rFonts w:cstheme="minorHAnsi"/>
+          <w:b/>
+          <w:bCs/>
+          <w:i/>
+          <w:iCs/>
+          <w:sz w:val="28"/>
+          <w:szCs w:val="28"/>
+        </w:rPr>
+      </w:pPr>
+      <w:r>
+        <w:rPr>
+          <w:rFonts w:cstheme="minorHAnsi"/>
+          <w:b/>
+          <w:bCs/>
+          <w:i/>
+          <w:iCs/>
+          <w:sz w:val="28"/>
+          <w:szCs w:val="28"/>
+        </w:rPr>
+        <w:t>INTERFACE – CONTRATO</w:t>
+      </w:r>
+    </w:p>
+    <w:p>
+      <w:pPr>
+        <w:pStyle w:val="PargrafodaLista"/>
+      </w:pPr>
+      <w:r>
+        <w:t>É uma espécie de contrato que a classe que o implementa precisa seguir, define quais métodos e propriedades que um objeto deve expor. Uma interface pode ter várias implementações e o ideal é depender da interface e não da implementação.</w:t>
+      </w:r>
+    </w:p>
+    <w:p>
+      <w:pPr>
+        <w:pStyle w:val="PargrafodaLista"/>
+      </w:pPr>
+      <w:r>
+        <w:t>Outro detalhe interessante é que como interfaces são contratos e contratos podem ter várias implementações, então podemos criar uma implementação “falsa” para realizar algum teste, ou um</w:t>
+      </w:r>
+      <w:r>
+        <w:t xml:space="preserve">a </w:t>
+      </w:r>
+      <w:r>
+        <w:t xml:space="preserve">implementação diferenciada para </w:t>
+      </w:r>
+      <w:r>
+        <w:t xml:space="preserve">cada </w:t>
+      </w:r>
+      <w:r>
+        <w:t>situação</w:t>
+      </w:r>
+      <w:r>
+        <w:t>.</w:t>
+      </w:r>
+      <w:r>
+        <w:t xml:space="preserve">  Ex.: Pessoa F</w:t>
+      </w:r>
+      <w:r>
+        <w:t>í</w:t>
+      </w:r>
+      <w:r>
+        <w:t>sica/Jurídica.</w:t>
+      </w:r>
+    </w:p>
+    <w:p>
+      <w:pPr>
+        <w:pStyle w:val="PargrafodaLista"/>
+      </w:pPr>
+    </w:p>
+    <w:p>
+      <w:pPr>
+        <w:pStyle w:val="PargrafodaLista"/>
+        <w:rPr>
+          <w:rFonts w:cstheme="minorHAnsi"/>
+          <w:b/>
+          <w:bCs/>
+          <w:i/>
+          <w:iCs/>
+          <w:sz w:val="28"/>
+          <w:szCs w:val="28"/>
+        </w:rPr>
+      </w:pPr>
+      <w:r>
+        <w:rPr>
+          <w:rFonts w:cstheme="minorHAnsi"/>
+          <w:b/>
+          <w:bCs/>
+          <w:i/>
+          <w:iCs/>
+          <w:sz w:val="28"/>
+          <w:szCs w:val="28"/>
+        </w:rPr>
+        <w:t>EF – Entity Framework</w:t>
+      </w:r>
+      <w:r>
+        <w:rPr>
+          <w:rFonts w:cstheme="minorHAnsi"/>
+          <w:b/>
+          <w:bCs/>
+          <w:i/>
+          <w:iCs/>
+          <w:sz w:val="28"/>
+          <w:szCs w:val="28"/>
+        </w:rPr>
+        <w:t xml:space="preserve"> – Noções básica</w:t>
+      </w:r>
+      <w:r>
+        <w:rPr>
+          <w:rFonts w:cstheme="minorHAnsi"/>
+          <w:b/>
+          <w:bCs/>
+          <w:i/>
+          <w:iCs/>
+          <w:sz w:val="28"/>
+          <w:szCs w:val="28"/>
+        </w:rPr>
+        <w:t>s</w:t>
+      </w:r>
+    </w:p>
+    <w:p>
+      <w:pPr>
+        <w:pStyle w:val="PargrafodaLista"/>
+        <w:numPr>
+          <w:ilvl w:val="0"/>
+          <w:numId w:val="7"/>
+        </w:numPr>
+        <w:rPr>
+          <w:rFonts w:cstheme="minorHAnsi"/>
+          <w:b/>
+          <w:bCs/>
+          <w:i/>
+          <w:iCs/>
+          <w:sz w:val="28"/>
+          <w:szCs w:val="28"/>
+        </w:rPr>
+      </w:pPr>
+      <w:r>
+        <w:t>D</w:t>
+      </w:r>
+      <w:r>
+        <w:t>ATA CONTEXT</w:t>
+      </w:r>
+    </w:p>
+    <w:p>
+      <w:pPr>
+        <w:pStyle w:val="PargrafodaLista"/>
+        <w:numPr>
+          <w:ilvl w:val="1"/>
+          <w:numId w:val="7"/>
+        </w:numPr>
+      </w:pPr>
+      <w:r>
+        <w:t>É a representação do banco de dados em memória, podemos adicionar, atualizar, e excluir objetos em memória, e persistir somente quando chamarmos o método SaveChanges(). Em uma aplicação podem existir vários Data Contexts</w:t>
+      </w:r>
+      <w:r>
+        <w:t>.</w:t>
+      </w:r>
+    </w:p>
+    <w:p>
+      <w:pPr>
+        <w:pStyle w:val="PargrafodaLista"/>
+        <w:numPr>
+          <w:ilvl w:val="0"/>
+          <w:numId w:val="7"/>
+        </w:numPr>
+        <w:rPr>
+          <w:rFonts w:cstheme="minorHAnsi"/>
+          <w:b/>
+          <w:bCs/>
+          <w:i/>
+          <w:iCs/>
+          <w:sz w:val="28"/>
+          <w:szCs w:val="28"/>
+        </w:rPr>
+      </w:pPr>
+      <w:r>
+        <w:t>CRUD</w:t>
+      </w:r>
+    </w:p>
+    <w:p>
+      <w:pPr>
+        <w:pStyle w:val="PargrafodaLista"/>
+        <w:numPr>
+          <w:ilvl w:val="1"/>
+          <w:numId w:val="7"/>
+        </w:numPr>
+      </w:pPr>
+      <w:r>
+        <w:t xml:space="preserve">Sigla para </w:t>
+      </w:r>
+      <w:r>
+        <w:rPr>
+          <w:b/>
+          <w:bCs/>
+          <w:color w:val="C00000"/>
+        </w:rPr>
+        <w:t>C</w:t>
+      </w:r>
+      <w:r>
+        <w:t xml:space="preserve">reate, </w:t>
+      </w:r>
+      <w:r>
+        <w:rPr>
+          <w:b/>
+          <w:bCs/>
+          <w:color w:val="C00000"/>
+        </w:rPr>
+        <w:t>R</w:t>
+      </w:r>
+      <w:r>
+        <w:t xml:space="preserve">ead, </w:t>
+      </w:r>
+      <w:r>
+        <w:rPr>
+          <w:b/>
+          <w:bCs/>
+          <w:color w:val="C00000"/>
+        </w:rPr>
+        <w:t>U</w:t>
+      </w:r>
+      <w:r>
+        <w:t xml:space="preserve">pdate, </w:t>
+      </w:r>
+      <w:r>
+        <w:rPr>
+          <w:b/>
+          <w:bCs/>
+          <w:color w:val="C00000"/>
+        </w:rPr>
+        <w:t>D</w:t>
+      </w:r>
+      <w:r>
+        <w:t>elete;</w:t>
+      </w:r>
+    </w:p>
+    <w:p>
+      <w:pPr>
+        <w:pStyle w:val="PargrafodaLista"/>
+        <w:numPr>
+          <w:ilvl w:val="1"/>
+          <w:numId w:val="7"/>
+        </w:numPr>
+      </w:pPr>
+      <w:r>
+        <w:t xml:space="preserve">Estas são as </w:t>
+      </w:r>
+      <w:r>
+        <w:t xml:space="preserve">quatro </w:t>
+      </w:r>
+      <w:r>
+        <w:t>operações básicas de um</w:t>
+      </w:r>
+      <w:r>
+        <w:t xml:space="preserve"> banco de dados e que na maioria das vezes são as operações da nossa aplicação</w:t>
+      </w:r>
+      <w:r>
+        <w:t>. Ex</w:t>
+      </w:r>
+      <w:r>
+        <w:t>.</w:t>
+      </w:r>
+      <w:r>
+        <w:t xml:space="preserve">: </w:t>
+      </w:r>
+      <w:r>
+        <w:rPr>
+          <w:b/>
+          <w:bCs/>
+          <w:color w:val="C00000"/>
+        </w:rPr>
+        <w:t>Criar</w:t>
+      </w:r>
+      <w:r>
+        <w:rPr>
+          <w:color w:val="C00000"/>
+        </w:rPr>
+        <w:t xml:space="preserve"> </w:t>
+      </w:r>
+      <w:r>
+        <w:t xml:space="preserve">um Cliente, </w:t>
+      </w:r>
+      <w:r>
+        <w:rPr>
+          <w:b/>
+          <w:bCs/>
+          <w:color w:val="C00000"/>
+        </w:rPr>
+        <w:t>Ler</w:t>
+      </w:r>
+      <w:r>
+        <w:t xml:space="preserve"> os dados de um Cliente, </w:t>
+      </w:r>
+      <w:r>
+        <w:rPr>
+          <w:b/>
+          <w:bCs/>
+          <w:color w:val="C00000"/>
+        </w:rPr>
+        <w:t>Atualizar</w:t>
+      </w:r>
+      <w:r>
+        <w:rPr>
+          <w:color w:val="C00000"/>
+        </w:rPr>
+        <w:t xml:space="preserve"> </w:t>
+      </w:r>
+      <w:r>
+        <w:t xml:space="preserve">as informações de um cliente, e </w:t>
+      </w:r>
+      <w:r>
+        <w:rPr>
+          <w:b/>
+          <w:bCs/>
+          <w:color w:val="C00000"/>
+        </w:rPr>
+        <w:t>D</w:t>
+      </w:r>
+      <w:r>
+        <w:rPr>
+          <w:b/>
+          <w:bCs/>
+          <w:color w:val="C00000"/>
+        </w:rPr>
+        <w:t>eletar</w:t>
+      </w:r>
+      <w:r>
+        <w:rPr>
+          <w:color w:val="C00000"/>
+        </w:rPr>
+        <w:t xml:space="preserve"> </w:t>
+      </w:r>
+      <w:r>
+        <w:t>um cliente;</w:t>
+      </w:r>
+    </w:p>
+    <w:p>
+      <w:pPr>
+        <w:pStyle w:val="PargrafodaLista"/>
+        <w:numPr>
+          <w:ilvl w:val="0"/>
+          <w:numId w:val="7"/>
+        </w:numPr>
+      </w:pPr>
+      <w:r>
+        <w:t>MIGRATION</w:t>
+      </w:r>
+    </w:p>
+    <w:p>
+      <w:pPr>
+        <w:pStyle w:val="PargrafodaLista"/>
+        <w:numPr>
+          <w:ilvl w:val="1"/>
+          <w:numId w:val="7"/>
+        </w:numPr>
+      </w:pPr>
+      <w:r>
+        <w:t>É a forma como abstraímos o banco de dados, o migration se encarrega de atualizá-lo sempre que o nosso modelo (Domínio) mudar.</w:t>
+      </w:r>
+    </w:p>
     <w:sectPr>
-      <w:headerReference w:type="default" r:id="rId8"/>
+      <w:headerReference w:type="default" r:id="rId9"/>
       <w:pgSz w:w="11906" w:h="16838"/>
       <w:pgMar w:top="720" w:right="720" w:bottom="720" w:left="720" w:header="708" w:footer="708" w:gutter="0"/>
       <w:cols w:space="708"/>
@@ -1063,6 +1677,345 @@
 <file path=word/numbering.xml><?xml version="1.0" encoding="utf-8"?>
 <w:numbering xmlns:wpc="http://schemas.microsoft.com/office/word/2010/wordprocessingCanvas" xmlns:cx="http://schemas.microsoft.com/office/drawing/2014/chartex" xmlns:cx1="http://schemas.microsoft.com/office/drawing/2015/9/8/chartex" xmlns:cx2="http://schemas.microsoft.com/office/drawing/2015/10/21/chartex" xmlns:cx3="http://schemas.microsoft.com/office/drawing/2016/5/9/chartex" xmlns:cx4="http://schemas.microsoft.com/office/drawing/2016/5/10/chartex" xmlns:cx5="http://schemas.microsoft.com/office/drawing/2016/5/11/chartex" xmlns:cx6="http://schemas.microsoft.com/office/drawing/2016/5/12/chartex" xmlns:cx7="http://schemas.microsoft.com/office/drawing/2016/5/13/chartex" xmlns:cx8="http://schemas.microsoft.com/office/drawing/2016/5/14/chartex" xmlns:mc="http://schemas.openxmlformats.org/markup-compatibility/2006" xmlns:aink="http://schemas.microsoft.com/office/drawing/2016/ink" xmlns:am3d="http://schemas.microsoft.com/office/drawing/2017/model3d" xmlns:o="urn:schemas-microsoft-com:office:office" xmlns:r="http://schemas.openxmlformats.org/officeDocument/2006/relationships" xmlns:m="http://schemas.openxmlformats.org/officeDocument/2006/math" xmlns:v="urn:schemas-microsoft-com:vml" xmlns:wp14="http://schemas.microsoft.com/office/word/2010/wordprocessingDrawing" xmlns:wp="http://schemas.openxmlformats.org/drawingml/2006/wordprocessingDrawing" xmlns:w10="urn:schemas-microsoft-com:office:word" xmlns:w="http://schemas.openxmlformats.org/wordprocessingml/2006/main" xmlns:w14="http://schemas.microsoft.com/office/word/2010/wordml" xmlns:w15="http://schemas.microsoft.com/office/word/2012/wordml" xmlns:w16cex="http://schemas.microsoft.com/office/word/2018/wordml/cex" xmlns:w16cid="http://schemas.microsoft.com/office/word/2016/wordml/cid" xmlns:w16="http://schemas.microsoft.com/office/word/2018/wordml" xmlns:w16se="http://schemas.microsoft.com/office/word/2015/wordml/symex" xmlns:wpg="http://schemas.microsoft.com/office/word/2010/wordprocessingGroup" xmlns:wpi="http://schemas.microsoft.com/office/word/2010/wordprocessingInk" xmlns:wne="http://schemas.microsoft.com/office/word/2006/wordml" xmlns:wps="http://schemas.microsoft.com/office/word/2010/wordprocessingShape" mc:Ignorable="w14 w15 w16se w16cid w16 w16cex wp14">
   <w:abstractNum w:abstractNumId="0" w15:restartNumberingAfterBreak="0">
+    <w:nsid w:val="11B15553"/>
+    <w:multiLevelType w:val="hybridMultilevel"/>
+    <w:tmpl w:val="17321C98"/>
+    <w:lvl w:ilvl="0" w:tplc="04160003">
+      <w:start w:val="1"/>
+      <w:numFmt w:val="bullet"/>
+      <w:lvlText w:val="o"/>
+      <w:lvlJc w:val="left"/>
+      <w:pPr>
+        <w:ind w:left="1440" w:hanging="360"/>
+      </w:pPr>
+      <w:rPr>
+        <w:rFonts w:ascii="Courier New" w:hAnsi="Courier New" w:cs="Courier New" w:hint="default"/>
+      </w:rPr>
+    </w:lvl>
+    <w:lvl w:ilvl="1" w:tplc="04160003">
+      <w:start w:val="1"/>
+      <w:numFmt w:val="bullet"/>
+      <w:lvlText w:val="o"/>
+      <w:lvlJc w:val="left"/>
+      <w:pPr>
+        <w:ind w:left="2160" w:hanging="360"/>
+      </w:pPr>
+      <w:rPr>
+        <w:rFonts w:ascii="Courier New" w:hAnsi="Courier New" w:cs="Courier New" w:hint="default"/>
+      </w:rPr>
+    </w:lvl>
+    <w:lvl w:ilvl="2" w:tplc="04160005" w:tentative="1">
+      <w:start w:val="1"/>
+      <w:numFmt w:val="bullet"/>
+      <w:lvlText w:val=""/>
+      <w:lvlJc w:val="left"/>
+      <w:pPr>
+        <w:ind w:left="2880" w:hanging="360"/>
+      </w:pPr>
+      <w:rPr>
+        <w:rFonts w:ascii="Wingdings" w:hAnsi="Wingdings" w:hint="default"/>
+      </w:rPr>
+    </w:lvl>
+    <w:lvl w:ilvl="3" w:tplc="04160001" w:tentative="1">
+      <w:start w:val="1"/>
+      <w:numFmt w:val="bullet"/>
+      <w:lvlText w:val=""/>
+      <w:lvlJc w:val="left"/>
+      <w:pPr>
+        <w:ind w:left="3600" w:hanging="360"/>
+      </w:pPr>
+      <w:rPr>
+        <w:rFonts w:ascii="Symbol" w:hAnsi="Symbol" w:hint="default"/>
+      </w:rPr>
+    </w:lvl>
+    <w:lvl w:ilvl="4" w:tplc="04160003" w:tentative="1">
+      <w:start w:val="1"/>
+      <w:numFmt w:val="bullet"/>
+      <w:lvlText w:val="o"/>
+      <w:lvlJc w:val="left"/>
+      <w:pPr>
+        <w:ind w:left="4320" w:hanging="360"/>
+      </w:pPr>
+      <w:rPr>
+        <w:rFonts w:ascii="Courier New" w:hAnsi="Courier New" w:cs="Courier New" w:hint="default"/>
+      </w:rPr>
+    </w:lvl>
+    <w:lvl w:ilvl="5" w:tplc="04160005" w:tentative="1">
+      <w:start w:val="1"/>
+      <w:numFmt w:val="bullet"/>
+      <w:lvlText w:val=""/>
+      <w:lvlJc w:val="left"/>
+      <w:pPr>
+        <w:ind w:left="5040" w:hanging="360"/>
+      </w:pPr>
+      <w:rPr>
+        <w:rFonts w:ascii="Wingdings" w:hAnsi="Wingdings" w:hint="default"/>
+      </w:rPr>
+    </w:lvl>
+    <w:lvl w:ilvl="6" w:tplc="04160001" w:tentative="1">
+      <w:start w:val="1"/>
+      <w:numFmt w:val="bullet"/>
+      <w:lvlText w:val=""/>
+      <w:lvlJc w:val="left"/>
+      <w:pPr>
+        <w:ind w:left="5760" w:hanging="360"/>
+      </w:pPr>
+      <w:rPr>
+        <w:rFonts w:ascii="Symbol" w:hAnsi="Symbol" w:hint="default"/>
+      </w:rPr>
+    </w:lvl>
+    <w:lvl w:ilvl="7" w:tplc="04160003" w:tentative="1">
+      <w:start w:val="1"/>
+      <w:numFmt w:val="bullet"/>
+      <w:lvlText w:val="o"/>
+      <w:lvlJc w:val="left"/>
+      <w:pPr>
+        <w:ind w:left="6480" w:hanging="360"/>
+      </w:pPr>
+      <w:rPr>
+        <w:rFonts w:ascii="Courier New" w:hAnsi="Courier New" w:cs="Courier New" w:hint="default"/>
+      </w:rPr>
+    </w:lvl>
+    <w:lvl w:ilvl="8" w:tplc="04160005" w:tentative="1">
+      <w:start w:val="1"/>
+      <w:numFmt w:val="bullet"/>
+      <w:lvlText w:val=""/>
+      <w:lvlJc w:val="left"/>
+      <w:pPr>
+        <w:ind w:left="7200" w:hanging="360"/>
+      </w:pPr>
+      <w:rPr>
+        <w:rFonts w:ascii="Wingdings" w:hAnsi="Wingdings" w:hint="default"/>
+      </w:rPr>
+    </w:lvl>
+  </w:abstractNum>
+  <w:abstractNum w:abstractNumId="1" w15:restartNumberingAfterBreak="0">
+    <w:nsid w:val="1D7F4FFE"/>
+    <w:multiLevelType w:val="hybridMultilevel"/>
+    <w:tmpl w:val="A692CB9E"/>
+    <w:lvl w:ilvl="0" w:tplc="04160001">
+      <w:start w:val="1"/>
+      <w:numFmt w:val="bullet"/>
+      <w:lvlText w:val=""/>
+      <w:lvlJc w:val="left"/>
+      <w:pPr>
+        <w:ind w:left="1440" w:hanging="360"/>
+      </w:pPr>
+      <w:rPr>
+        <w:rFonts w:ascii="Symbol" w:hAnsi="Symbol" w:hint="default"/>
+      </w:rPr>
+    </w:lvl>
+    <w:lvl w:ilvl="1" w:tplc="04160003">
+      <w:start w:val="1"/>
+      <w:numFmt w:val="bullet"/>
+      <w:lvlText w:val="o"/>
+      <w:lvlJc w:val="left"/>
+      <w:pPr>
+        <w:ind w:left="2160" w:hanging="360"/>
+      </w:pPr>
+      <w:rPr>
+        <w:rFonts w:ascii="Courier New" w:hAnsi="Courier New" w:cs="Courier New" w:hint="default"/>
+      </w:rPr>
+    </w:lvl>
+    <w:lvl w:ilvl="2" w:tplc="04160005" w:tentative="1">
+      <w:start w:val="1"/>
+      <w:numFmt w:val="bullet"/>
+      <w:lvlText w:val=""/>
+      <w:lvlJc w:val="left"/>
+      <w:pPr>
+        <w:ind w:left="2880" w:hanging="360"/>
+      </w:pPr>
+      <w:rPr>
+        <w:rFonts w:ascii="Wingdings" w:hAnsi="Wingdings" w:hint="default"/>
+      </w:rPr>
+    </w:lvl>
+    <w:lvl w:ilvl="3" w:tplc="04160001" w:tentative="1">
+      <w:start w:val="1"/>
+      <w:numFmt w:val="bullet"/>
+      <w:lvlText w:val=""/>
+      <w:lvlJc w:val="left"/>
+      <w:pPr>
+        <w:ind w:left="3600" w:hanging="360"/>
+      </w:pPr>
+      <w:rPr>
+        <w:rFonts w:ascii="Symbol" w:hAnsi="Symbol" w:hint="default"/>
+      </w:rPr>
+    </w:lvl>
+    <w:lvl w:ilvl="4" w:tplc="04160003" w:tentative="1">
+      <w:start w:val="1"/>
+      <w:numFmt w:val="bullet"/>
+      <w:lvlText w:val="o"/>
+      <w:lvlJc w:val="left"/>
+      <w:pPr>
+        <w:ind w:left="4320" w:hanging="360"/>
+      </w:pPr>
+      <w:rPr>
+        <w:rFonts w:ascii="Courier New" w:hAnsi="Courier New" w:cs="Courier New" w:hint="default"/>
+      </w:rPr>
+    </w:lvl>
+    <w:lvl w:ilvl="5" w:tplc="04160005" w:tentative="1">
+      <w:start w:val="1"/>
+      <w:numFmt w:val="bullet"/>
+      <w:lvlText w:val=""/>
+      <w:lvlJc w:val="left"/>
+      <w:pPr>
+        <w:ind w:left="5040" w:hanging="360"/>
+      </w:pPr>
+      <w:rPr>
+        <w:rFonts w:ascii="Wingdings" w:hAnsi="Wingdings" w:hint="default"/>
+      </w:rPr>
+    </w:lvl>
+    <w:lvl w:ilvl="6" w:tplc="04160001" w:tentative="1">
+      <w:start w:val="1"/>
+      <w:numFmt w:val="bullet"/>
+      <w:lvlText w:val=""/>
+      <w:lvlJc w:val="left"/>
+      <w:pPr>
+        <w:ind w:left="5760" w:hanging="360"/>
+      </w:pPr>
+      <w:rPr>
+        <w:rFonts w:ascii="Symbol" w:hAnsi="Symbol" w:hint="default"/>
+      </w:rPr>
+    </w:lvl>
+    <w:lvl w:ilvl="7" w:tplc="04160003" w:tentative="1">
+      <w:start w:val="1"/>
+      <w:numFmt w:val="bullet"/>
+      <w:lvlText w:val="o"/>
+      <w:lvlJc w:val="left"/>
+      <w:pPr>
+        <w:ind w:left="6480" w:hanging="360"/>
+      </w:pPr>
+      <w:rPr>
+        <w:rFonts w:ascii="Courier New" w:hAnsi="Courier New" w:cs="Courier New" w:hint="default"/>
+      </w:rPr>
+    </w:lvl>
+    <w:lvl w:ilvl="8" w:tplc="04160005" w:tentative="1">
+      <w:start w:val="1"/>
+      <w:numFmt w:val="bullet"/>
+      <w:lvlText w:val=""/>
+      <w:lvlJc w:val="left"/>
+      <w:pPr>
+        <w:ind w:left="7200" w:hanging="360"/>
+      </w:pPr>
+      <w:rPr>
+        <w:rFonts w:ascii="Wingdings" w:hAnsi="Wingdings" w:hint="default"/>
+      </w:rPr>
+    </w:lvl>
+  </w:abstractNum>
+  <w:abstractNum w:abstractNumId="2" w15:restartNumberingAfterBreak="0">
+    <w:nsid w:val="1F2C1E52"/>
+    <w:multiLevelType w:val="hybridMultilevel"/>
+    <w:tmpl w:val="F482DEA2"/>
+    <w:lvl w:ilvl="0" w:tplc="04160001">
+      <w:start w:val="1"/>
+      <w:numFmt w:val="bullet"/>
+      <w:lvlText w:val=""/>
+      <w:lvlJc w:val="left"/>
+      <w:pPr>
+        <w:ind w:left="2136" w:hanging="360"/>
+      </w:pPr>
+      <w:rPr>
+        <w:rFonts w:ascii="Symbol" w:hAnsi="Symbol" w:hint="default"/>
+      </w:rPr>
+    </w:lvl>
+    <w:lvl w:ilvl="1" w:tplc="04160003" w:tentative="1">
+      <w:start w:val="1"/>
+      <w:numFmt w:val="bullet"/>
+      <w:lvlText w:val="o"/>
+      <w:lvlJc w:val="left"/>
+      <w:pPr>
+        <w:ind w:left="2856" w:hanging="360"/>
+      </w:pPr>
+      <w:rPr>
+        <w:rFonts w:ascii="Courier New" w:hAnsi="Courier New" w:cs="Courier New" w:hint="default"/>
+      </w:rPr>
+    </w:lvl>
+    <w:lvl w:ilvl="2" w:tplc="04160005" w:tentative="1">
+      <w:start w:val="1"/>
+      <w:numFmt w:val="bullet"/>
+      <w:lvlText w:val=""/>
+      <w:lvlJc w:val="left"/>
+      <w:pPr>
+        <w:ind w:left="3576" w:hanging="360"/>
+      </w:pPr>
+      <w:rPr>
+        <w:rFonts w:ascii="Wingdings" w:hAnsi="Wingdings" w:hint="default"/>
+      </w:rPr>
+    </w:lvl>
+    <w:lvl w:ilvl="3" w:tplc="04160001" w:tentative="1">
+      <w:start w:val="1"/>
+      <w:numFmt w:val="bullet"/>
+      <w:lvlText w:val=""/>
+      <w:lvlJc w:val="left"/>
+      <w:pPr>
+        <w:ind w:left="4296" w:hanging="360"/>
+      </w:pPr>
+      <w:rPr>
+        <w:rFonts w:ascii="Symbol" w:hAnsi="Symbol" w:hint="default"/>
+      </w:rPr>
+    </w:lvl>
+    <w:lvl w:ilvl="4" w:tplc="04160003" w:tentative="1">
+      <w:start w:val="1"/>
+      <w:numFmt w:val="bullet"/>
+      <w:lvlText w:val="o"/>
+      <w:lvlJc w:val="left"/>
+      <w:pPr>
+        <w:ind w:left="5016" w:hanging="360"/>
+      </w:pPr>
+      <w:rPr>
+        <w:rFonts w:ascii="Courier New" w:hAnsi="Courier New" w:cs="Courier New" w:hint="default"/>
+      </w:rPr>
+    </w:lvl>
+    <w:lvl w:ilvl="5" w:tplc="04160005" w:tentative="1">
+      <w:start w:val="1"/>
+      <w:numFmt w:val="bullet"/>
+      <w:lvlText w:val=""/>
+      <w:lvlJc w:val="left"/>
+      <w:pPr>
+        <w:ind w:left="5736" w:hanging="360"/>
+      </w:pPr>
+      <w:rPr>
+        <w:rFonts w:ascii="Wingdings" w:hAnsi="Wingdings" w:hint="default"/>
+      </w:rPr>
+    </w:lvl>
+    <w:lvl w:ilvl="6" w:tplc="04160001" w:tentative="1">
+      <w:start w:val="1"/>
+      <w:numFmt w:val="bullet"/>
+      <w:lvlText w:val=""/>
+      <w:lvlJc w:val="left"/>
+      <w:pPr>
+        <w:ind w:left="6456" w:hanging="360"/>
+      </w:pPr>
+      <w:rPr>
+        <w:rFonts w:ascii="Symbol" w:hAnsi="Symbol" w:hint="default"/>
+      </w:rPr>
+    </w:lvl>
+    <w:lvl w:ilvl="7" w:tplc="04160003" w:tentative="1">
+      <w:start w:val="1"/>
+      <w:numFmt w:val="bullet"/>
+      <w:lvlText w:val="o"/>
+      <w:lvlJc w:val="left"/>
+      <w:pPr>
+        <w:ind w:left="7176" w:hanging="360"/>
+      </w:pPr>
+      <w:rPr>
+        <w:rFonts w:ascii="Courier New" w:hAnsi="Courier New" w:cs="Courier New" w:hint="default"/>
+      </w:rPr>
+    </w:lvl>
+    <w:lvl w:ilvl="8" w:tplc="04160005" w:tentative="1">
+      <w:start w:val="1"/>
+      <w:numFmt w:val="bullet"/>
+      <w:lvlText w:val=""/>
+      <w:lvlJc w:val="left"/>
+      <w:pPr>
+        <w:ind w:left="7896" w:hanging="360"/>
+      </w:pPr>
+      <w:rPr>
+        <w:rFonts w:ascii="Wingdings" w:hAnsi="Wingdings" w:hint="default"/>
+      </w:rPr>
+    </w:lvl>
+  </w:abstractNum>
+  <w:abstractNum w:abstractNumId="3" w15:restartNumberingAfterBreak="0">
     <w:nsid w:val="251A1E73"/>
     <w:multiLevelType w:val="hybridMultilevel"/>
     <w:tmpl w:val="9098B452"/>
@@ -1175,7 +2128,7 @@
       </w:rPr>
     </w:lvl>
   </w:abstractNum>
-  <w:abstractNum w:abstractNumId="1" w15:restartNumberingAfterBreak="0">
+  <w:abstractNum w:abstractNumId="4" w15:restartNumberingAfterBreak="0">
     <w:nsid w:val="2A385330"/>
     <w:multiLevelType w:val="hybridMultilevel"/>
     <w:tmpl w:val="57527EC4"/>
@@ -1288,7 +2241,120 @@
       </w:rPr>
     </w:lvl>
   </w:abstractNum>
-  <w:abstractNum w:abstractNumId="2" w15:restartNumberingAfterBreak="0">
+  <w:abstractNum w:abstractNumId="5" w15:restartNumberingAfterBreak="0">
+    <w:nsid w:val="339D5D51"/>
+    <w:multiLevelType w:val="hybridMultilevel"/>
+    <w:tmpl w:val="4B9C32FA"/>
+    <w:lvl w:ilvl="0" w:tplc="04160001">
+      <w:start w:val="1"/>
+      <w:numFmt w:val="bullet"/>
+      <w:lvlText w:val=""/>
+      <w:lvlJc w:val="left"/>
+      <w:pPr>
+        <w:ind w:left="2496" w:hanging="360"/>
+      </w:pPr>
+      <w:rPr>
+        <w:rFonts w:ascii="Symbol" w:hAnsi="Symbol" w:hint="default"/>
+      </w:rPr>
+    </w:lvl>
+    <w:lvl w:ilvl="1" w:tplc="04160003" w:tentative="1">
+      <w:start w:val="1"/>
+      <w:numFmt w:val="bullet"/>
+      <w:lvlText w:val="o"/>
+      <w:lvlJc w:val="left"/>
+      <w:pPr>
+        <w:ind w:left="3216" w:hanging="360"/>
+      </w:pPr>
+      <w:rPr>
+        <w:rFonts w:ascii="Courier New" w:hAnsi="Courier New" w:cs="Courier New" w:hint="default"/>
+      </w:rPr>
+    </w:lvl>
+    <w:lvl w:ilvl="2" w:tplc="04160005" w:tentative="1">
+      <w:start w:val="1"/>
+      <w:numFmt w:val="bullet"/>
+      <w:lvlText w:val=""/>
+      <w:lvlJc w:val="left"/>
+      <w:pPr>
+        <w:ind w:left="3936" w:hanging="360"/>
+      </w:pPr>
+      <w:rPr>
+        <w:rFonts w:ascii="Wingdings" w:hAnsi="Wingdings" w:hint="default"/>
+      </w:rPr>
+    </w:lvl>
+    <w:lvl w:ilvl="3" w:tplc="04160001" w:tentative="1">
+      <w:start w:val="1"/>
+      <w:numFmt w:val="bullet"/>
+      <w:lvlText w:val=""/>
+      <w:lvlJc w:val="left"/>
+      <w:pPr>
+        <w:ind w:left="4656" w:hanging="360"/>
+      </w:pPr>
+      <w:rPr>
+        <w:rFonts w:ascii="Symbol" w:hAnsi="Symbol" w:hint="default"/>
+      </w:rPr>
+    </w:lvl>
+    <w:lvl w:ilvl="4" w:tplc="04160003" w:tentative="1">
+      <w:start w:val="1"/>
+      <w:numFmt w:val="bullet"/>
+      <w:lvlText w:val="o"/>
+      <w:lvlJc w:val="left"/>
+      <w:pPr>
+        <w:ind w:left="5376" w:hanging="360"/>
+      </w:pPr>
+      <w:rPr>
+        <w:rFonts w:ascii="Courier New" w:hAnsi="Courier New" w:cs="Courier New" w:hint="default"/>
+      </w:rPr>
+    </w:lvl>
+    <w:lvl w:ilvl="5" w:tplc="04160005" w:tentative="1">
+      <w:start w:val="1"/>
+      <w:numFmt w:val="bullet"/>
+      <w:lvlText w:val=""/>
+      <w:lvlJc w:val="left"/>
+      <w:pPr>
+        <w:ind w:left="6096" w:hanging="360"/>
+      </w:pPr>
+      <w:rPr>
+        <w:rFonts w:ascii="Wingdings" w:hAnsi="Wingdings" w:hint="default"/>
+      </w:rPr>
+    </w:lvl>
+    <w:lvl w:ilvl="6" w:tplc="04160001" w:tentative="1">
+      <w:start w:val="1"/>
+      <w:numFmt w:val="bullet"/>
+      <w:lvlText w:val=""/>
+      <w:lvlJc w:val="left"/>
+      <w:pPr>
+        <w:ind w:left="6816" w:hanging="360"/>
+      </w:pPr>
+      <w:rPr>
+        <w:rFonts w:ascii="Symbol" w:hAnsi="Symbol" w:hint="default"/>
+      </w:rPr>
+    </w:lvl>
+    <w:lvl w:ilvl="7" w:tplc="04160003" w:tentative="1">
+      <w:start w:val="1"/>
+      <w:numFmt w:val="bullet"/>
+      <w:lvlText w:val="o"/>
+      <w:lvlJc w:val="left"/>
+      <w:pPr>
+        <w:ind w:left="7536" w:hanging="360"/>
+      </w:pPr>
+      <w:rPr>
+        <w:rFonts w:ascii="Courier New" w:hAnsi="Courier New" w:cs="Courier New" w:hint="default"/>
+      </w:rPr>
+    </w:lvl>
+    <w:lvl w:ilvl="8" w:tplc="04160005" w:tentative="1">
+      <w:start w:val="1"/>
+      <w:numFmt w:val="bullet"/>
+      <w:lvlText w:val=""/>
+      <w:lvlJc w:val="left"/>
+      <w:pPr>
+        <w:ind w:left="8256" w:hanging="360"/>
+      </w:pPr>
+      <w:rPr>
+        <w:rFonts w:ascii="Wingdings" w:hAnsi="Wingdings" w:hint="default"/>
+      </w:rPr>
+    </w:lvl>
+  </w:abstractNum>
+  <w:abstractNum w:abstractNumId="6" w15:restartNumberingAfterBreak="0">
     <w:nsid w:val="6396361A"/>
     <w:multiLevelType w:val="hybridMultilevel"/>
     <w:tmpl w:val="7A5A3DD2"/>
@@ -1401,13 +2467,141 @@
       </w:rPr>
     </w:lvl>
   </w:abstractNum>
+  <w:abstractNum w:abstractNumId="7" w15:restartNumberingAfterBreak="0">
+    <w:nsid w:val="6AFC1DEC"/>
+    <w:multiLevelType w:val="hybridMultilevel"/>
+    <w:tmpl w:val="A942F3A0"/>
+    <w:lvl w:ilvl="0" w:tplc="04160001">
+      <w:start w:val="1"/>
+      <w:numFmt w:val="bullet"/>
+      <w:lvlText w:val=""/>
+      <w:lvlJc w:val="left"/>
+      <w:pPr>
+        <w:ind w:left="2136" w:hanging="360"/>
+      </w:pPr>
+      <w:rPr>
+        <w:rFonts w:ascii="Symbol" w:hAnsi="Symbol" w:hint="default"/>
+      </w:rPr>
+    </w:lvl>
+    <w:lvl w:ilvl="1" w:tplc="04160003">
+      <w:start w:val="1"/>
+      <w:numFmt w:val="bullet"/>
+      <w:lvlText w:val="o"/>
+      <w:lvlJc w:val="left"/>
+      <w:pPr>
+        <w:ind w:left="2856" w:hanging="360"/>
+      </w:pPr>
+      <w:rPr>
+        <w:rFonts w:ascii="Courier New" w:hAnsi="Courier New" w:cs="Courier New" w:hint="default"/>
+      </w:rPr>
+    </w:lvl>
+    <w:lvl w:ilvl="2" w:tplc="04160005">
+      <w:start w:val="1"/>
+      <w:numFmt w:val="bullet"/>
+      <w:lvlText w:val=""/>
+      <w:lvlJc w:val="left"/>
+      <w:pPr>
+        <w:ind w:left="3576" w:hanging="360"/>
+      </w:pPr>
+      <w:rPr>
+        <w:rFonts w:ascii="Wingdings" w:hAnsi="Wingdings" w:hint="default"/>
+      </w:rPr>
+    </w:lvl>
+    <w:lvl w:ilvl="3" w:tplc="04160001" w:tentative="1">
+      <w:start w:val="1"/>
+      <w:numFmt w:val="bullet"/>
+      <w:lvlText w:val=""/>
+      <w:lvlJc w:val="left"/>
+      <w:pPr>
+        <w:ind w:left="4296" w:hanging="360"/>
+      </w:pPr>
+      <w:rPr>
+        <w:rFonts w:ascii="Symbol" w:hAnsi="Symbol" w:hint="default"/>
+      </w:rPr>
+    </w:lvl>
+    <w:lvl w:ilvl="4" w:tplc="04160003" w:tentative="1">
+      <w:start w:val="1"/>
+      <w:numFmt w:val="bullet"/>
+      <w:lvlText w:val="o"/>
+      <w:lvlJc w:val="left"/>
+      <w:pPr>
+        <w:ind w:left="5016" w:hanging="360"/>
+      </w:pPr>
+      <w:rPr>
+        <w:rFonts w:ascii="Courier New" w:hAnsi="Courier New" w:cs="Courier New" w:hint="default"/>
+      </w:rPr>
+    </w:lvl>
+    <w:lvl w:ilvl="5" w:tplc="04160005" w:tentative="1">
+      <w:start w:val="1"/>
+      <w:numFmt w:val="bullet"/>
+      <w:lvlText w:val=""/>
+      <w:lvlJc w:val="left"/>
+      <w:pPr>
+        <w:ind w:left="5736" w:hanging="360"/>
+      </w:pPr>
+      <w:rPr>
+        <w:rFonts w:ascii="Wingdings" w:hAnsi="Wingdings" w:hint="default"/>
+      </w:rPr>
+    </w:lvl>
+    <w:lvl w:ilvl="6" w:tplc="04160001" w:tentative="1">
+      <w:start w:val="1"/>
+      <w:numFmt w:val="bullet"/>
+      <w:lvlText w:val=""/>
+      <w:lvlJc w:val="left"/>
+      <w:pPr>
+        <w:ind w:left="6456" w:hanging="360"/>
+      </w:pPr>
+      <w:rPr>
+        <w:rFonts w:ascii="Symbol" w:hAnsi="Symbol" w:hint="default"/>
+      </w:rPr>
+    </w:lvl>
+    <w:lvl w:ilvl="7" w:tplc="04160003" w:tentative="1">
+      <w:start w:val="1"/>
+      <w:numFmt w:val="bullet"/>
+      <w:lvlText w:val="o"/>
+      <w:lvlJc w:val="left"/>
+      <w:pPr>
+        <w:ind w:left="7176" w:hanging="360"/>
+      </w:pPr>
+      <w:rPr>
+        <w:rFonts w:ascii="Courier New" w:hAnsi="Courier New" w:cs="Courier New" w:hint="default"/>
+      </w:rPr>
+    </w:lvl>
+    <w:lvl w:ilvl="8" w:tplc="04160005" w:tentative="1">
+      <w:start w:val="1"/>
+      <w:numFmt w:val="bullet"/>
+      <w:lvlText w:val=""/>
+      <w:lvlJc w:val="left"/>
+      <w:pPr>
+        <w:ind w:left="7896" w:hanging="360"/>
+      </w:pPr>
+      <w:rPr>
+        <w:rFonts w:ascii="Wingdings" w:hAnsi="Wingdings" w:hint="default"/>
+      </w:rPr>
+    </w:lvl>
+  </w:abstractNum>
   <w:num w:numId="1">
+    <w:abstractNumId w:val="4"/>
+  </w:num>
+  <w:num w:numId="2">
+    <w:abstractNumId w:val="6"/>
+  </w:num>
+  <w:num w:numId="3">
+    <w:abstractNumId w:val="3"/>
+  </w:num>
+  <w:num w:numId="4">
+    <w:abstractNumId w:val="2"/>
+  </w:num>
+  <w:num w:numId="5">
+    <w:abstractNumId w:val="7"/>
+  </w:num>
+  <w:num w:numId="6">
+    <w:abstractNumId w:val="5"/>
+  </w:num>
+  <w:num w:numId="7">
     <w:abstractNumId w:val="1"/>
   </w:num>
-  <w:num w:numId="2">
-    <w:abstractNumId w:val="2"/>
-  </w:num>
-  <w:num w:numId="3">
+  <w:num w:numId="8">
     <w:abstractNumId w:val="0"/>
   </w:num>
 </w:numbering>

</xml_diff>

<commit_message>
Introdução a View Engine; Conhecendo o Razor; Criando Partial View e componentização de View; Criação do CRUD Livro(CRU -D);
</commit_message>
<xml_diff>
--- a/ASP.NET MVC.docx
+++ b/ASP.NET MVC.docx
@@ -42,16 +42,16 @@
         <mc:AlternateContent>
           <mc:Choice Requires="wps">
             <w:drawing>
-              <wp:anchor distT="0" distB="0" distL="114300" distR="114300" simplePos="0" relativeHeight="251659264" behindDoc="0" locked="0" layoutInCell="1" allowOverlap="1" wp14:anchorId="3A1A410A" wp14:editId="0D079FB5">
+              <wp:anchor distT="0" distB="0" distL="114300" distR="114300" simplePos="0" relativeHeight="251659264" behindDoc="0" locked="0" layoutInCell="1" allowOverlap="1" wp14:anchorId="3A1A410A" wp14:editId="5FF857CD">
                 <wp:simplePos x="0" y="0"/>
                 <wp:positionH relativeFrom="margin">
-                  <wp:posOffset>2731135</wp:posOffset>
+                  <wp:posOffset>2732227</wp:posOffset>
                 </wp:positionH>
                 <wp:positionV relativeFrom="paragraph">
-                  <wp:posOffset>20320</wp:posOffset>
+                  <wp:posOffset>7418</wp:posOffset>
                 </wp:positionV>
-                <wp:extent cx="1287145" cy="855345"/>
-                <wp:effectExtent l="0" t="0" r="27305" b="20955"/>
+                <wp:extent cx="1287145" cy="869518"/>
+                <wp:effectExtent l="0" t="0" r="27305" b="26035"/>
                 <wp:wrapNone/>
                 <wp:docPr id="1" name="Elipse 1" descr="Model"/>
                 <wp:cNvGraphicFramePr/>
@@ -62,7 +62,7 @@
                       <wps:spPr>
                         <a:xfrm>
                           <a:off x="0" y="0"/>
-                          <a:ext cx="1287145" cy="855345"/>
+                          <a:ext cx="1287145" cy="869518"/>
                         </a:xfrm>
                         <a:prstGeom prst="ellipse">
                           <a:avLst/>
@@ -105,12 +105,18 @@
                     </wps:wsp>
                   </a:graphicData>
                 </a:graphic>
+                <wp14:sizeRelH relativeFrom="margin">
+                  <wp14:pctWidth>0</wp14:pctWidth>
+                </wp14:sizeRelH>
+                <wp14:sizeRelV relativeFrom="margin">
+                  <wp14:pctHeight>0</wp14:pctHeight>
+                </wp14:sizeRelV>
               </wp:anchor>
             </w:drawing>
           </mc:Choice>
           <mc:Fallback>
             <w:pict>
-              <v:oval w14:anchorId="3A1A410A" id="Elipse 1" o:spid="_x0000_s1026" alt="Model" style="position:absolute;margin-left:215.05pt;margin-top:1.6pt;width:101.35pt;height:67.35pt;z-index:251659264;visibility:visible;mso-wrap-style:square;mso-wrap-distance-left:9pt;mso-wrap-distance-top:0;mso-wrap-distance-right:9pt;mso-wrap-distance-bottom:0;mso-position-horizontal:absolute;mso-position-horizontal-relative:margin;mso-position-vertical:absolute;mso-position-vertical-relative:text;v-text-anchor:middle" o:gfxdata="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" fillcolor="#ffc000 [3207]" strokecolor="#7f5f00 [1607]" strokeweight="1pt">
+              <v:oval w14:anchorId="3A1A410A" id="Elipse 1" o:spid="_x0000_s1026" alt="Model" style="position:absolute;margin-left:215.15pt;margin-top:.6pt;width:101.35pt;height:68.45pt;z-index:251659264;visibility:visible;mso-wrap-style:square;mso-width-percent:0;mso-height-percent:0;mso-wrap-distance-left:9pt;mso-wrap-distance-top:0;mso-wrap-distance-right:9pt;mso-wrap-distance-bottom:0;mso-position-horizontal:absolute;mso-position-horizontal-relative:margin;mso-position-vertical:absolute;mso-position-vertical-relative:text;mso-width-percent:0;mso-height-percent:0;mso-width-relative:margin;mso-height-relative:margin;v-text-anchor:middle" o:gfxdata="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" fillcolor="#ffc000 [3207]" strokecolor="#7f5f00 [1607]" strokeweight="1pt">
                 <v:stroke joinstyle="miter"/>
                 <v:textbox>
                   <w:txbxContent>
@@ -140,27 +146,27 @@
         <mc:AlternateContent>
           <mc:Choice Requires="wps">
             <w:drawing>
-              <wp:anchor distT="0" distB="0" distL="114300" distR="114300" simplePos="0" relativeHeight="251664384" behindDoc="0" locked="0" layoutInCell="1" allowOverlap="1" wp14:anchorId="1974F71A" wp14:editId="4E9B6648">
+              <wp:anchor distT="0" distB="0" distL="114300" distR="114300" simplePos="0" relativeHeight="251666432" behindDoc="0" locked="0" layoutInCell="1" allowOverlap="1" wp14:anchorId="0758840B" wp14:editId="684B1603">
                 <wp:simplePos x="0" y="0"/>
                 <wp:positionH relativeFrom="column">
-                  <wp:posOffset>2475891</wp:posOffset>
+                  <wp:posOffset>3860291</wp:posOffset>
                 </wp:positionH>
                 <wp:positionV relativeFrom="paragraph">
-                  <wp:posOffset>152805</wp:posOffset>
+                  <wp:posOffset>168960</wp:posOffset>
                 </wp:positionV>
-                <wp:extent cx="402640" cy="339016"/>
-                <wp:effectExtent l="0" t="38100" r="54610" b="23495"/>
+                <wp:extent cx="320345" cy="283769"/>
+                <wp:effectExtent l="38100" t="38100" r="22860" b="21590"/>
                 <wp:wrapNone/>
-                <wp:docPr id="4" name="Conector de Seta Reta 4"/>
+                <wp:docPr id="5" name="Conector de Seta Reta 5"/>
                 <wp:cNvGraphicFramePr/>
                 <a:graphic xmlns:a="http://schemas.openxmlformats.org/drawingml/2006/main">
                   <a:graphicData uri="http://schemas.microsoft.com/office/word/2010/wordprocessingShape">
                     <wps:wsp>
                       <wps:cNvCnPr/>
                       <wps:spPr>
-                        <a:xfrm flipV="1">
+                        <a:xfrm flipH="1" flipV="1">
                           <a:off x="0" y="0"/>
-                          <a:ext cx="402640" cy="339016"/>
+                          <a:ext cx="320345" cy="283769"/>
                         </a:xfrm>
                         <a:prstGeom prst="straightConnector1">
                           <a:avLst/>
@@ -198,11 +204,11 @@
           </mc:Choice>
           <mc:Fallback>
             <w:pict>
-              <v:shapetype w14:anchorId="4A4C1C74" id="_x0000_t32" coordsize="21600,21600" o:spt="32" o:oned="t" path="m,l21600,21600e" filled="f">
+              <v:shapetype w14:anchorId="2E495B15" id="_x0000_t32" coordsize="21600,21600" o:spt="32" o:oned="t" path="m,l21600,21600e" filled="f">
                 <v:path arrowok="t" fillok="f" o:connecttype="none"/>
                 <o:lock v:ext="edit" shapetype="t"/>
               </v:shapetype>
-              <v:shape id="Conector de Seta Reta 4" o:spid="_x0000_s1026" type="#_x0000_t32" style="position:absolute;margin-left:194.95pt;margin-top:12.05pt;width:31.7pt;height:26.7pt;flip:y;z-index:251664384;visibility:visible;mso-wrap-style:square;mso-width-percent:0;mso-height-percent:0;mso-wrap-distance-left:9pt;mso-wrap-distance-top:0;mso-wrap-distance-right:9pt;mso-wrap-distance-bottom:0;mso-position-horizontal:absolute;mso-position-horizontal-relative:text;mso-position-vertical:absolute;mso-position-vertical-relative:text;mso-width-percent:0;mso-height-percent:0;mso-width-relative:margin;mso-height-relative:margin" o:gfxdata="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" strokecolor="#4472c4 [3204]" strokeweight=".5pt">
+              <v:shape id="Conector de Seta Reta 5" o:spid="_x0000_s1026" type="#_x0000_t32" style="position:absolute;margin-left:303.95pt;margin-top:13.3pt;width:25.2pt;height:22.35pt;flip:x y;z-index:251666432;visibility:visible;mso-wrap-style:square;mso-width-percent:0;mso-height-percent:0;mso-wrap-distance-left:9pt;mso-wrap-distance-top:0;mso-wrap-distance-right:9pt;mso-wrap-distance-bottom:0;mso-position-horizontal:absolute;mso-position-horizontal-relative:text;mso-position-vertical:absolute;mso-position-vertical-relative:text;mso-width-percent:0;mso-height-percent:0;mso-width-relative:margin;mso-height-relative:margin" o:gfxdata="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" strokecolor="#4472c4 [3204]" strokeweight=".5pt">
                 <v:stroke endarrow="block" joinstyle="miter"/>
               </v:shape>
             </w:pict>
@@ -216,27 +222,27 @@
         <mc:AlternateContent>
           <mc:Choice Requires="wps">
             <w:drawing>
-              <wp:anchor distT="0" distB="0" distL="114300" distR="114300" simplePos="0" relativeHeight="251666432" behindDoc="0" locked="0" layoutInCell="1" allowOverlap="1" wp14:anchorId="0758840B" wp14:editId="59B8B797">
+              <wp:anchor distT="0" distB="0" distL="114300" distR="114300" simplePos="0" relativeHeight="251664384" behindDoc="0" locked="0" layoutInCell="1" allowOverlap="1" wp14:anchorId="1974F71A" wp14:editId="3A6AFDB6">
                 <wp:simplePos x="0" y="0"/>
                 <wp:positionH relativeFrom="column">
-                  <wp:posOffset>3858768</wp:posOffset>
+                  <wp:posOffset>2534717</wp:posOffset>
                 </wp:positionH>
                 <wp:positionV relativeFrom="paragraph">
-                  <wp:posOffset>166018</wp:posOffset>
+                  <wp:posOffset>154330</wp:posOffset>
                 </wp:positionV>
-                <wp:extent cx="317449" cy="368398"/>
-                <wp:effectExtent l="38100" t="38100" r="26035" b="31750"/>
+                <wp:extent cx="344068" cy="254508"/>
+                <wp:effectExtent l="0" t="38100" r="56515" b="31750"/>
                 <wp:wrapNone/>
-                <wp:docPr id="5" name="Conector de Seta Reta 5"/>
+                <wp:docPr id="4" name="Conector de Seta Reta 4"/>
                 <wp:cNvGraphicFramePr/>
                 <a:graphic xmlns:a="http://schemas.openxmlformats.org/drawingml/2006/main">
                   <a:graphicData uri="http://schemas.microsoft.com/office/word/2010/wordprocessingShape">
                     <wps:wsp>
                       <wps:cNvCnPr/>
                       <wps:spPr>
-                        <a:xfrm flipH="1" flipV="1">
+                        <a:xfrm flipV="1">
                           <a:off x="0" y="0"/>
-                          <a:ext cx="317449" cy="368398"/>
+                          <a:ext cx="344068" cy="254508"/>
                         </a:xfrm>
                         <a:prstGeom prst="straightConnector1">
                           <a:avLst/>
@@ -274,13 +280,15 @@
           </mc:Choice>
           <mc:Fallback>
             <w:pict>
-              <v:shape w14:anchorId="5B90B494" id="Conector de Seta Reta 5" o:spid="_x0000_s1026" type="#_x0000_t32" style="position:absolute;margin-left:303.85pt;margin-top:13.05pt;width:25pt;height:29pt;flip:x y;z-index:251666432;visibility:visible;mso-wrap-style:square;mso-width-percent:0;mso-height-percent:0;mso-wrap-distance-left:9pt;mso-wrap-distance-top:0;mso-wrap-distance-right:9pt;mso-wrap-distance-bottom:0;mso-position-horizontal:absolute;mso-position-horizontal-relative:text;mso-position-vertical:absolute;mso-position-vertical-relative:text;mso-width-percent:0;mso-height-percent:0;mso-width-relative:margin;mso-height-relative:margin" o:gfxdata="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" strokecolor="#4472c4 [3204]" strokeweight=".5pt">
+              <v:shape w14:anchorId="1B4F6142" id="Conector de Seta Reta 4" o:spid="_x0000_s1026" type="#_x0000_t32" style="position:absolute;margin-left:199.6pt;margin-top:12.15pt;width:27.1pt;height:20.05pt;flip:y;z-index:251664384;visibility:visible;mso-wrap-style:square;mso-width-percent:0;mso-height-percent:0;mso-wrap-distance-left:9pt;mso-wrap-distance-top:0;mso-wrap-distance-right:9pt;mso-wrap-distance-bottom:0;mso-position-horizontal:absolute;mso-position-horizontal-relative:text;mso-position-vertical:absolute;mso-position-vertical-relative:text;mso-width-percent:0;mso-height-percent:0;mso-width-relative:margin;mso-height-relative:margin" o:gfxdata="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" strokecolor="#4472c4 [3204]" strokeweight=".5pt">
                 <v:stroke endarrow="block" joinstyle="miter"/>
               </v:shape>
             </w:pict>
           </mc:Fallback>
         </mc:AlternateContent>
       </w:r>
+    </w:p>
+    <w:p>
       <w:r>
         <w:rPr>
           <w:noProof/>
@@ -288,99 +296,16 @@
         <mc:AlternateContent>
           <mc:Choice Requires="wps">
             <w:drawing>
-              <wp:anchor distT="0" distB="0" distL="114300" distR="114300" simplePos="0" relativeHeight="251668480" behindDoc="1" locked="0" layoutInCell="1" allowOverlap="1" wp14:anchorId="5DE9B489" wp14:editId="39CD8A62">
+              <wp:anchor distT="0" distB="0" distL="114300" distR="114300" simplePos="0" relativeHeight="251663360" behindDoc="0" locked="0" layoutInCell="1" allowOverlap="1" wp14:anchorId="63DB99F4" wp14:editId="6CAC6965">
                 <wp:simplePos x="0" y="0"/>
                 <wp:positionH relativeFrom="margin">
-                  <wp:posOffset>2732227</wp:posOffset>
+                  <wp:posOffset>4011930</wp:posOffset>
                 </wp:positionH>
                 <wp:positionV relativeFrom="paragraph">
-                  <wp:posOffset>812698</wp:posOffset>
+                  <wp:posOffset>5715</wp:posOffset>
                 </wp:positionV>
-                <wp:extent cx="1298162" cy="45719"/>
-                <wp:effectExtent l="0" t="38100" r="35560" b="88265"/>
-                <wp:wrapTight wrapText="bothSides">
-                  <wp:wrapPolygon edited="0">
-                    <wp:start x="0" y="-18254"/>
-                    <wp:lineTo x="19339" y="36507"/>
-                    <wp:lineTo x="19656" y="54761"/>
-                    <wp:lineTo x="21558" y="54761"/>
-                    <wp:lineTo x="21875" y="0"/>
-                    <wp:lineTo x="7609" y="-18254"/>
-                    <wp:lineTo x="0" y="-18254"/>
-                  </wp:wrapPolygon>
-                </wp:wrapTight>
-                <wp:docPr id="6" name="Conector de Seta Reta 6"/>
-                <wp:cNvGraphicFramePr/>
-                <a:graphic xmlns:a="http://schemas.openxmlformats.org/drawingml/2006/main">
-                  <a:graphicData uri="http://schemas.microsoft.com/office/word/2010/wordprocessingShape">
-                    <wps:wsp>
-                      <wps:cNvCnPr/>
-                      <wps:spPr>
-                        <a:xfrm>
-                          <a:off x="0" y="0"/>
-                          <a:ext cx="1298162" cy="45719"/>
-                        </a:xfrm>
-                        <a:prstGeom prst="straightConnector1">
-                          <a:avLst/>
-                        </a:prstGeom>
-                        <a:ln>
-                          <a:tailEnd type="triangle"/>
-                        </a:ln>
-                      </wps:spPr>
-                      <wps:style>
-                        <a:lnRef idx="1">
-                          <a:schemeClr val="accent1"/>
-                        </a:lnRef>
-                        <a:fillRef idx="0">
-                          <a:schemeClr val="accent1"/>
-                        </a:fillRef>
-                        <a:effectRef idx="0">
-                          <a:schemeClr val="accent1"/>
-                        </a:effectRef>
-                        <a:fontRef idx="minor">
-                          <a:schemeClr val="tx1"/>
-                        </a:fontRef>
-                      </wps:style>
-                      <wps:bodyPr/>
-                    </wps:wsp>
-                  </a:graphicData>
-                </a:graphic>
-                <wp14:sizeRelH relativeFrom="margin">
-                  <wp14:pctWidth>0</wp14:pctWidth>
-                </wp14:sizeRelH>
-                <wp14:sizeRelV relativeFrom="margin">
-                  <wp14:pctHeight>0</wp14:pctHeight>
-                </wp14:sizeRelV>
-              </wp:anchor>
-            </w:drawing>
-          </mc:Choice>
-          <mc:Fallback>
-            <w:pict>
-              <v:shape w14:anchorId="0BBA74A9" id="Conector de Seta Reta 6" o:spid="_x0000_s1026" type="#_x0000_t32" style="position:absolute;margin-left:215.15pt;margin-top:64pt;width:102.2pt;height:3.6pt;z-index:-251648000;visibility:visible;mso-wrap-style:square;mso-width-percent:0;mso-height-percent:0;mso-wrap-distance-left:9pt;mso-wrap-distance-top:0;mso-wrap-distance-right:9pt;mso-wrap-distance-bottom:0;mso-position-horizontal:absolute;mso-position-horizontal-relative:margin;mso-position-vertical:absolute;mso-position-vertical-relative:text;mso-width-percent:0;mso-height-percent:0;mso-width-relative:margin;mso-height-relative:margin" o:gfxdata="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" strokecolor="#4472c4 [3204]" strokeweight=".5pt">
-                <v:stroke endarrow="block" joinstyle="miter"/>
-                <w10:wrap type="tight" anchorx="margin"/>
-              </v:shape>
-            </w:pict>
-          </mc:Fallback>
-        </mc:AlternateContent>
-      </w:r>
-      <w:r>
-        <w:rPr>
-          <w:noProof/>
-        </w:rPr>
-        <mc:AlternateContent>
-          <mc:Choice Requires="wps">
-            <w:drawing>
-              <wp:anchor distT="0" distB="0" distL="114300" distR="114300" simplePos="0" relativeHeight="251663360" behindDoc="0" locked="0" layoutInCell="1" allowOverlap="1" wp14:anchorId="63DB99F4" wp14:editId="2523C1E6">
-                <wp:simplePos x="0" y="0"/>
-                <wp:positionH relativeFrom="margin">
-                  <wp:posOffset>4010660</wp:posOffset>
-                </wp:positionH>
-                <wp:positionV relativeFrom="paragraph">
-                  <wp:posOffset>405765</wp:posOffset>
-                </wp:positionV>
-                <wp:extent cx="1287476" cy="855878"/>
-                <wp:effectExtent l="0" t="0" r="27305" b="20955"/>
+                <wp:extent cx="1287145" cy="972388"/>
+                <wp:effectExtent l="0" t="0" r="27305" b="18415"/>
                 <wp:wrapNone/>
                 <wp:docPr id="3" name="Elipse 3"/>
                 <wp:cNvGraphicFramePr/>
@@ -391,7 +316,7 @@
                       <wps:spPr>
                         <a:xfrm>
                           <a:off x="0" y="0"/>
-                          <a:ext cx="1287476" cy="855878"/>
+                          <a:ext cx="1287145" cy="972388"/>
                         </a:xfrm>
                         <a:prstGeom prst="ellipse">
                           <a:avLst/>
@@ -434,12 +359,15 @@
                     </wps:wsp>
                   </a:graphicData>
                 </a:graphic>
+                <wp14:sizeRelV relativeFrom="margin">
+                  <wp14:pctHeight>0</wp14:pctHeight>
+                </wp14:sizeRelV>
               </wp:anchor>
             </w:drawing>
           </mc:Choice>
           <mc:Fallback>
             <w:pict>
-              <v:oval w14:anchorId="63DB99F4" id="Elipse 3" o:spid="_x0000_s1027" style="position:absolute;margin-left:315.8pt;margin-top:31.95pt;width:101.4pt;height:67.4pt;z-index:251663360;visibility:visible;mso-wrap-style:square;mso-wrap-distance-left:9pt;mso-wrap-distance-top:0;mso-wrap-distance-right:9pt;mso-wrap-distance-bottom:0;mso-position-horizontal:absolute;mso-position-horizontal-relative:margin;mso-position-vertical:absolute;mso-position-vertical-relative:text;v-text-anchor:middle" o:gfxdata="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" fillcolor="#ed7d31 [3205]" strokecolor="#823b0b [1605]" strokeweight="1pt">
+              <v:oval w14:anchorId="63DB99F4" id="Elipse 3" o:spid="_x0000_s1027" style="position:absolute;margin-left:315.9pt;margin-top:.45pt;width:101.35pt;height:76.55pt;z-index:251663360;visibility:visible;mso-wrap-style:square;mso-height-percent:0;mso-wrap-distance-left:9pt;mso-wrap-distance-top:0;mso-wrap-distance-right:9pt;mso-wrap-distance-bottom:0;mso-position-horizontal:absolute;mso-position-horizontal-relative:margin;mso-position-vertical:absolute;mso-position-vertical-relative:text;mso-height-percent:0;mso-height-relative:margin;v-text-anchor:middle" o:gfxdata="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" fillcolor="#ed7d31 [3205]" strokecolor="#823b0b [1605]" strokeweight="1pt">
                 <v:stroke joinstyle="miter"/>
                 <v:textbox>
                   <w:txbxContent>
@@ -466,16 +394,16 @@
         <mc:AlternateContent>
           <mc:Choice Requires="wps">
             <w:drawing>
-              <wp:anchor distT="0" distB="0" distL="114300" distR="114300" simplePos="0" relativeHeight="251661312" behindDoc="0" locked="0" layoutInCell="1" allowOverlap="1" wp14:anchorId="4FB48E68" wp14:editId="1A415C3A">
+              <wp:anchor distT="0" distB="0" distL="114300" distR="114300" simplePos="0" relativeHeight="251661312" behindDoc="0" locked="0" layoutInCell="1" allowOverlap="1" wp14:anchorId="4FB48E68" wp14:editId="2FC779A0">
                 <wp:simplePos x="0" y="0"/>
                 <wp:positionH relativeFrom="margin">
-                  <wp:posOffset>1450340</wp:posOffset>
+                  <wp:posOffset>1452067</wp:posOffset>
                 </wp:positionH>
                 <wp:positionV relativeFrom="paragraph">
-                  <wp:posOffset>400050</wp:posOffset>
+                  <wp:posOffset>6045</wp:posOffset>
                 </wp:positionV>
-                <wp:extent cx="1287476" cy="855878"/>
-                <wp:effectExtent l="0" t="0" r="27305" b="20955"/>
+                <wp:extent cx="1287145" cy="965073"/>
+                <wp:effectExtent l="0" t="0" r="27305" b="26035"/>
                 <wp:wrapNone/>
                 <wp:docPr id="2" name="Elipse 2"/>
                 <wp:cNvGraphicFramePr/>
@@ -486,7 +414,7 @@
                       <wps:spPr>
                         <a:xfrm>
                           <a:off x="0" y="0"/>
-                          <a:ext cx="1287476" cy="855878"/>
+                          <a:ext cx="1287145" cy="965073"/>
                         </a:xfrm>
                         <a:prstGeom prst="ellipse">
                           <a:avLst/>
@@ -511,6 +439,9 @@
                       <wps:txbx>
                         <w:txbxContent>
                           <w:p>
+                            <w:pPr>
+                              <w:jc w:val="center"/>
+                            </w:pPr>
                             <w:r>
                               <w:t>Controller</w:t>
                             </w:r>
@@ -526,16 +457,25 @@
                     </wps:wsp>
                   </a:graphicData>
                 </a:graphic>
+                <wp14:sizeRelH relativeFrom="margin">
+                  <wp14:pctWidth>0</wp14:pctWidth>
+                </wp14:sizeRelH>
+                <wp14:sizeRelV relativeFrom="margin">
+                  <wp14:pctHeight>0</wp14:pctHeight>
+                </wp14:sizeRelV>
               </wp:anchor>
             </w:drawing>
           </mc:Choice>
           <mc:Fallback>
             <w:pict>
-              <v:oval w14:anchorId="4FB48E68" id="Elipse 2" o:spid="_x0000_s1028" style="position:absolute;margin-left:114.2pt;margin-top:31.5pt;width:101.4pt;height:67.4pt;z-index:251661312;visibility:visible;mso-wrap-style:square;mso-wrap-distance-left:9pt;mso-wrap-distance-top:0;mso-wrap-distance-right:9pt;mso-wrap-distance-bottom:0;mso-position-horizontal:absolute;mso-position-horizontal-relative:margin;mso-position-vertical:absolute;mso-position-vertical-relative:text;v-text-anchor:middle" o:gfxdata="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" fillcolor="#a5a5a5 [3206]" strokecolor="#525252 [1606]" strokeweight="1pt">
+              <v:oval w14:anchorId="4FB48E68" id="Elipse 2" o:spid="_x0000_s1028" style="position:absolute;margin-left:114.35pt;margin-top:.5pt;width:101.35pt;height:76pt;z-index:251661312;visibility:visible;mso-wrap-style:square;mso-width-percent:0;mso-height-percent:0;mso-wrap-distance-left:9pt;mso-wrap-distance-top:0;mso-wrap-distance-right:9pt;mso-wrap-distance-bottom:0;mso-position-horizontal:absolute;mso-position-horizontal-relative:margin;mso-position-vertical:absolute;mso-position-vertical-relative:text;mso-width-percent:0;mso-height-percent:0;mso-width-relative:margin;mso-height-relative:margin;v-text-anchor:middle" o:gfxdata="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" fillcolor="#a5a5a5 [3206]" strokecolor="#525252 [1606]" strokeweight="1pt">
                 <v:stroke joinstyle="miter"/>
                 <v:textbox>
                   <w:txbxContent>
                     <w:p>
+                      <w:pPr>
+                        <w:jc w:val="center"/>
+                      </w:pPr>
                       <w:r>
                         <w:t>Controller</w:t>
                       </w:r>
@@ -549,10 +489,93 @@
         </mc:AlternateContent>
       </w:r>
     </w:p>
+    <w:p>
+      <w:r>
+        <w:rPr>
+          <w:noProof/>
+        </w:rPr>
+        <mc:AlternateContent>
+          <mc:Choice Requires="wps">
+            <w:drawing>
+              <wp:anchor distT="0" distB="0" distL="114300" distR="114300" simplePos="0" relativeHeight="251668480" behindDoc="1" locked="0" layoutInCell="1" allowOverlap="1" wp14:anchorId="5DE9B489" wp14:editId="79EBFD51">
+                <wp:simplePos x="0" y="0"/>
+                <wp:positionH relativeFrom="margin">
+                  <wp:posOffset>2731770</wp:posOffset>
+                </wp:positionH>
+                <wp:positionV relativeFrom="paragraph">
+                  <wp:posOffset>182880</wp:posOffset>
+                </wp:positionV>
+                <wp:extent cx="1272540" cy="45085"/>
+                <wp:effectExtent l="0" t="38100" r="99060" b="88265"/>
+                <wp:wrapTight wrapText="bothSides">
+                  <wp:wrapPolygon edited="0">
+                    <wp:start x="0" y="-18254"/>
+                    <wp:lineTo x="19401" y="36507"/>
+                    <wp:lineTo x="19725" y="54761"/>
+                    <wp:lineTo x="21341" y="54761"/>
+                    <wp:lineTo x="22958" y="0"/>
+                    <wp:lineTo x="7437" y="-18254"/>
+                    <wp:lineTo x="0" y="-18254"/>
+                  </wp:wrapPolygon>
+                </wp:wrapTight>
+                <wp:docPr id="6" name="Conector de Seta Reta 6"/>
+                <wp:cNvGraphicFramePr/>
+                <a:graphic xmlns:a="http://schemas.openxmlformats.org/drawingml/2006/main">
+                  <a:graphicData uri="http://schemas.microsoft.com/office/word/2010/wordprocessingShape">
+                    <wps:wsp>
+                      <wps:cNvCnPr/>
+                      <wps:spPr>
+                        <a:xfrm>
+                          <a:off x="0" y="0"/>
+                          <a:ext cx="1272540" cy="45085"/>
+                        </a:xfrm>
+                        <a:prstGeom prst="straightConnector1">
+                          <a:avLst/>
+                        </a:prstGeom>
+                        <a:ln>
+                          <a:tailEnd type="triangle"/>
+                        </a:ln>
+                      </wps:spPr>
+                      <wps:style>
+                        <a:lnRef idx="1">
+                          <a:schemeClr val="accent1"/>
+                        </a:lnRef>
+                        <a:fillRef idx="0">
+                          <a:schemeClr val="accent1"/>
+                        </a:fillRef>
+                        <a:effectRef idx="0">
+                          <a:schemeClr val="accent1"/>
+                        </a:effectRef>
+                        <a:fontRef idx="minor">
+                          <a:schemeClr val="tx1"/>
+                        </a:fontRef>
+                      </wps:style>
+                      <wps:bodyPr/>
+                    </wps:wsp>
+                  </a:graphicData>
+                </a:graphic>
+                <wp14:sizeRelH relativeFrom="margin">
+                  <wp14:pctWidth>0</wp14:pctWidth>
+                </wp14:sizeRelH>
+                <wp14:sizeRelV relativeFrom="margin">
+                  <wp14:pctHeight>0</wp14:pctHeight>
+                </wp14:sizeRelV>
+              </wp:anchor>
+            </w:drawing>
+          </mc:Choice>
+          <mc:Fallback>
+            <w:pict>
+              <v:shape w14:anchorId="232C5834" id="Conector de Seta Reta 6" o:spid="_x0000_s1026" type="#_x0000_t32" style="position:absolute;margin-left:215.1pt;margin-top:14.4pt;width:100.2pt;height:3.55pt;z-index:-251648000;visibility:visible;mso-wrap-style:square;mso-width-percent:0;mso-height-percent:0;mso-wrap-distance-left:9pt;mso-wrap-distance-top:0;mso-wrap-distance-right:9pt;mso-wrap-distance-bottom:0;mso-position-horizontal:absolute;mso-position-horizontal-relative:margin;mso-position-vertical:absolute;mso-position-vertical-relative:text;mso-width-percent:0;mso-height-percent:0;mso-width-relative:margin;mso-height-relative:margin" o:gfxdata="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" strokecolor="#4472c4 [3204]" strokeweight=".5pt">
+                <v:stroke endarrow="block" joinstyle="miter"/>
+                <w10:wrap type="tight" anchorx="margin"/>
+              </v:shape>
+            </w:pict>
+          </mc:Fallback>
+        </mc:AlternateContent>
+      </w:r>
+    </w:p>
     <w:p/>
     <w:p/>
-    <w:p/>
-    <w:p/>
     <w:p>
       <w:pPr>
         <w:rPr>
@@ -629,7 +652,6 @@
         <w:t>Divisão de responsabilidades é muito boa, cada camada tem a sua responsabilidade no projeto;</w:t>
       </w:r>
     </w:p>
-    <w:p/>
     <w:p>
       <w:pPr>
         <w:rPr>
@@ -817,6 +839,20 @@
     <w:p>
       <w:pPr>
         <w:pStyle w:val="PargrafodaLista"/>
+      </w:pPr>
+    </w:p>
+    <w:p>
+      <w:pPr>
+        <w:pStyle w:val="PargrafodaLista"/>
+        <w:rPr>
+          <w:rFonts w:cstheme="minorHAnsi"/>
+          <w:b/>
+          <w:bCs/>
+          <w:i/>
+          <w:iCs/>
+          <w:sz w:val="28"/>
+          <w:szCs w:val="28"/>
+        </w:rPr>
       </w:pPr>
     </w:p>
     <w:p>
@@ -1083,7 +1119,7 @@
           <w:sz w:val="28"/>
           <w:szCs w:val="28"/>
         </w:rPr>
-        <w:t xml:space="preserve">DESIGN PATTERNS – </w:t>
+        <w:t>EF – Entity Framework – Noções básica</w:t>
       </w:r>
       <w:r>
         <w:rPr>
@@ -1095,6 +1131,269 @@
           <w:sz w:val="28"/>
           <w:szCs w:val="28"/>
         </w:rPr>
+        <w:t>s</w:t>
+      </w:r>
+    </w:p>
+    <w:p>
+      <w:pPr>
+        <w:pStyle w:val="PargrafodaLista"/>
+        <w:numPr>
+          <w:ilvl w:val="0"/>
+          <w:numId w:val="7"/>
+        </w:numPr>
+        <w:rPr>
+          <w:rFonts w:cstheme="minorHAnsi"/>
+          <w:b/>
+          <w:bCs/>
+          <w:i/>
+          <w:iCs/>
+          <w:sz w:val="28"/>
+          <w:szCs w:val="28"/>
+        </w:rPr>
+      </w:pPr>
+      <w:r>
+        <w:t>D</w:t>
+      </w:r>
+      <w:r>
+        <w:t>ATA CONTEXT</w:t>
+      </w:r>
+    </w:p>
+    <w:p>
+      <w:pPr>
+        <w:pStyle w:val="PargrafodaLista"/>
+        <w:numPr>
+          <w:ilvl w:val="1"/>
+          <w:numId w:val="7"/>
+        </w:numPr>
+      </w:pPr>
+      <w:r>
+        <w:t>É a representação do banco de dados em memória, podemos adicionar, atualizar, e excluir objetos em memória, e persistir somente quando chamarmos o método SaveChanges(). Em uma aplicação podem existir vários Data Contexts</w:t>
+      </w:r>
+      <w:r>
+        <w:t>.</w:t>
+      </w:r>
+    </w:p>
+    <w:p>
+      <w:pPr>
+        <w:pStyle w:val="PargrafodaLista"/>
+        <w:numPr>
+          <w:ilvl w:val="0"/>
+          <w:numId w:val="7"/>
+        </w:numPr>
+        <w:rPr>
+          <w:rFonts w:cstheme="minorHAnsi"/>
+          <w:b/>
+          <w:bCs/>
+          <w:i/>
+          <w:iCs/>
+          <w:sz w:val="28"/>
+          <w:szCs w:val="28"/>
+        </w:rPr>
+      </w:pPr>
+      <w:r>
+        <w:t>CRUD</w:t>
+      </w:r>
+    </w:p>
+    <w:p>
+      <w:pPr>
+        <w:pStyle w:val="PargrafodaLista"/>
+        <w:numPr>
+          <w:ilvl w:val="1"/>
+          <w:numId w:val="7"/>
+        </w:numPr>
+      </w:pPr>
+      <w:r>
+        <w:t xml:space="preserve">Sigla para </w:t>
+      </w:r>
+      <w:r>
+        <w:rPr>
+          <w:b/>
+          <w:bCs/>
+          <w:color w:val="C00000"/>
+        </w:rPr>
+        <w:t>C</w:t>
+      </w:r>
+      <w:r>
+        <w:t xml:space="preserve">reate, </w:t>
+      </w:r>
+      <w:r>
+        <w:rPr>
+          <w:b/>
+          <w:bCs/>
+          <w:color w:val="C00000"/>
+        </w:rPr>
+        <w:t>R</w:t>
+      </w:r>
+      <w:r>
+        <w:t xml:space="preserve">ead, </w:t>
+      </w:r>
+      <w:r>
+        <w:rPr>
+          <w:b/>
+          <w:bCs/>
+          <w:color w:val="C00000"/>
+        </w:rPr>
+        <w:t>U</w:t>
+      </w:r>
+      <w:r>
+        <w:t xml:space="preserve">pdate, </w:t>
+      </w:r>
+      <w:r>
+        <w:rPr>
+          <w:b/>
+          <w:bCs/>
+          <w:color w:val="C00000"/>
+        </w:rPr>
+        <w:t>D</w:t>
+      </w:r>
+      <w:r>
+        <w:t>elete;</w:t>
+      </w:r>
+    </w:p>
+    <w:p>
+      <w:pPr>
+        <w:pStyle w:val="PargrafodaLista"/>
+        <w:numPr>
+          <w:ilvl w:val="1"/>
+          <w:numId w:val="7"/>
+        </w:numPr>
+      </w:pPr>
+      <w:r>
+        <w:t xml:space="preserve">Estas são as quatro operações básicas de um banco de dados e que na maioria das vezes são as operações da nossa aplicação. Ex.: </w:t>
+      </w:r>
+      <w:r>
+        <w:rPr>
+          <w:b/>
+          <w:bCs/>
+          <w:color w:val="C00000"/>
+        </w:rPr>
+        <w:t>Criar</w:t>
+      </w:r>
+      <w:r>
+        <w:rPr>
+          <w:color w:val="C00000"/>
+        </w:rPr>
+        <w:t xml:space="preserve"> </w:t>
+      </w:r>
+      <w:r>
+        <w:t xml:space="preserve">um Cliente, </w:t>
+      </w:r>
+      <w:r>
+        <w:rPr>
+          <w:b/>
+          <w:bCs/>
+          <w:color w:val="C00000"/>
+        </w:rPr>
+        <w:t>Ler</w:t>
+      </w:r>
+      <w:r>
+        <w:t xml:space="preserve"> os dados de um Cliente, </w:t>
+      </w:r>
+      <w:r>
+        <w:rPr>
+          <w:b/>
+          <w:bCs/>
+          <w:color w:val="C00000"/>
+        </w:rPr>
+        <w:t>Atualizar</w:t>
+      </w:r>
+      <w:r>
+        <w:rPr>
+          <w:color w:val="C00000"/>
+        </w:rPr>
+        <w:t xml:space="preserve"> </w:t>
+      </w:r>
+      <w:r>
+        <w:t xml:space="preserve">as informações de um cliente, e </w:t>
+      </w:r>
+      <w:r>
+        <w:rPr>
+          <w:b/>
+          <w:bCs/>
+          <w:color w:val="C00000"/>
+        </w:rPr>
+        <w:t>Deletar</w:t>
+      </w:r>
+      <w:r>
+        <w:rPr>
+          <w:color w:val="C00000"/>
+        </w:rPr>
+        <w:t xml:space="preserve"> </w:t>
+      </w:r>
+      <w:r>
+        <w:t>um cliente;</w:t>
+      </w:r>
+    </w:p>
+    <w:p>
+      <w:pPr>
+        <w:pStyle w:val="PargrafodaLista"/>
+        <w:numPr>
+          <w:ilvl w:val="0"/>
+          <w:numId w:val="7"/>
+        </w:numPr>
+      </w:pPr>
+      <w:r>
+        <w:lastRenderedPageBreak/>
+        <w:t>MIGRATION</w:t>
+      </w:r>
+    </w:p>
+    <w:p>
+      <w:pPr>
+        <w:pStyle w:val="PargrafodaLista"/>
+        <w:numPr>
+          <w:ilvl w:val="1"/>
+          <w:numId w:val="7"/>
+        </w:numPr>
+      </w:pPr>
+      <w:r>
+        <w:t>É a forma como abstraímos o banco de dados, o migration se encarrega de atualizá-lo sempre que o nosso modelo (Domínio) mudar.</w:t>
+      </w:r>
+    </w:p>
+    <w:p>
+      <w:pPr>
+        <w:pStyle w:val="PargrafodaLista"/>
+      </w:pPr>
+    </w:p>
+    <w:p>
+      <w:pPr>
+        <w:pStyle w:val="PargrafodaLista"/>
+      </w:pPr>
+    </w:p>
+    <w:p>
+      <w:pPr>
+        <w:pStyle w:val="PargrafodaLista"/>
+        <w:rPr>
+          <w:rFonts w:cstheme="minorHAnsi"/>
+          <w:b/>
+          <w:bCs/>
+          <w:i/>
+          <w:iCs/>
+          <w:sz w:val="28"/>
+          <w:szCs w:val="28"/>
+        </w:rPr>
+      </w:pPr>
+      <w:r>
+        <w:rPr>
+          <w:rFonts w:cstheme="minorHAnsi"/>
+          <w:b/>
+          <w:bCs/>
+          <w:i/>
+          <w:iCs/>
+          <w:sz w:val="28"/>
+          <w:szCs w:val="28"/>
+        </w:rPr>
+        <w:t xml:space="preserve">DESIGN PATTERNS – </w:t>
+      </w:r>
+      <w:r>
+        <w:rPr>
+          <w:rFonts w:cstheme="minorHAnsi"/>
+          <w:b/>
+          <w:bCs/>
+          <w:i/>
+          <w:iCs/>
+          <w:sz w:val="28"/>
+          <w:szCs w:val="28"/>
+        </w:rPr>
         <w:t>Repository Pattern</w:t>
       </w:r>
     </w:p>
@@ -1222,12 +1521,6 @@
     <w:p>
       <w:pPr>
         <w:pStyle w:val="PargrafodaLista"/>
-        <w:ind w:left="2160"/>
-      </w:pPr>
-    </w:p>
-    <w:p>
-      <w:pPr>
-        <w:pStyle w:val="PargrafodaLista"/>
         <w:rPr>
           <w:rFonts w:cstheme="minorHAnsi"/>
           <w:b/>
@@ -1298,7 +1591,7 @@
     </w:p>
     <w:p>
       <w:pPr>
-        <w:pStyle w:val="PargrafodaLista"/>
+        <w:ind w:firstLine="708"/>
         <w:rPr>
           <w:rFonts w:cstheme="minorHAnsi"/>
           <w:b/>
@@ -1319,9 +1612,125 @@
           <w:sz w:val="28"/>
           <w:szCs w:val="28"/>
         </w:rPr>
-        <w:t>EF – Entity Framework</w:t>
-      </w:r>
-      <w:r>
+        <w:t>INJEÇÃO DE DEPENDÊNCIA</w:t>
+      </w:r>
+    </w:p>
+    <w:p>
+      <w:pPr>
+        <w:ind w:left="708"/>
+      </w:pPr>
+      <w:r>
+        <w:t>Analisamos o cenário hipotético,</w:t>
+      </w:r>
+      <w:r>
+        <w:t xml:space="preserve"> temos uma classe X que depende de uma classe Y para funcionar</w:t>
+      </w:r>
+      <w:r>
+        <w:t xml:space="preserve">, essa classe Y depende de uma classe W, e assim mais algumas dependências, imagine agora quantas classes teríamos de instanciar para ter uma instância de X ? Como resolver estas dependências? É aí que entra a injeção de dependência, ou Dependency Injection (DI). </w:t>
+      </w:r>
+    </w:p>
+    <w:p>
+      <w:pPr>
+        <w:ind w:left="708"/>
+      </w:pPr>
+      <w:r>
+        <w:t xml:space="preserve">Primeiro, sua classe deve sempre depender de uma interface (contrato), da qual a sua dependência possui. Exemplificando, se temos um repositório de Autor, e a controller depende dele, o ideal é a controller depender da interface da qual o repositório implementa, porque toda vez que chamarmos o controller Autor, falamos pra ele instanciar a implementação X da interface injetada, com isso não precisamos saber </w:t>
+      </w:r>
+      <w:r>
+        <w:t>d</w:t>
+      </w:r>
+      <w:r>
+        <w:t xml:space="preserve">o que o repositório </w:t>
+      </w:r>
+      <w:r>
+        <w:t>depende</w:t>
+      </w:r>
+      <w:r>
+        <w:t>, e resolve as dependências em cascata.</w:t>
+      </w:r>
+    </w:p>
+    <w:p>
+      <w:pPr>
+        <w:pStyle w:val="PargrafodaLista"/>
+        <w:numPr>
+          <w:ilvl w:val="0"/>
+          <w:numId w:val="9"/>
+        </w:numPr>
+        <w:rPr>
+          <w:rFonts w:cstheme="minorHAnsi"/>
+          <w:b/>
+          <w:bCs/>
+          <w:i/>
+          <w:iCs/>
+          <w:sz w:val="24"/>
+          <w:szCs w:val="24"/>
+        </w:rPr>
+      </w:pPr>
+      <w:r>
+        <w:rPr>
+          <w:rFonts w:cstheme="minorHAnsi"/>
+          <w:b/>
+          <w:bCs/>
+          <w:i/>
+          <w:iCs/>
+          <w:sz w:val="24"/>
+          <w:szCs w:val="24"/>
+        </w:rPr>
+        <w:t>UNITY</w:t>
+      </w:r>
+    </w:p>
+    <w:p>
+      <w:pPr>
+        <w:pStyle w:val="PargrafodaLista"/>
+        <w:numPr>
+          <w:ilvl w:val="1"/>
+          <w:numId w:val="9"/>
+        </w:numPr>
+        <w:rPr>
+          <w:u w:val="single"/>
+        </w:rPr>
+      </w:pPr>
+      <w:r>
+        <w:t>Container nativo da Microsoft que uma vez inicializado, resolve as dependências da sua aplicação;</w:t>
+      </w:r>
+    </w:p>
+    <w:p>
+      <w:pPr>
+        <w:pStyle w:val="PargrafodaLista"/>
+        <w:ind w:left="2148"/>
+        <w:rPr>
+          <w:u w:val="single"/>
+        </w:rPr>
+      </w:pPr>
+    </w:p>
+    <w:p>
+      <w:pPr>
+        <w:pStyle w:val="PargrafodaLista"/>
+      </w:pPr>
+      <w:r>
+        <w:rPr>
+          <w:rFonts w:cstheme="minorHAnsi"/>
+          <w:b/>
+          <w:bCs/>
+          <w:i/>
+          <w:iCs/>
+          <w:sz w:val="24"/>
+          <w:szCs w:val="24"/>
+        </w:rPr>
+        <w:t>Repositórios nos Controllers:</w:t>
+      </w:r>
+      <w:r>
+        <w:t xml:space="preserve"> a regra é a mesma, sempre depender da interface e não da implementação, com isso temos os controllers desacoplados da fonte de dados;</w:t>
+      </w:r>
+    </w:p>
+    <w:p>
+      <w:pPr>
+        <w:pStyle w:val="PargrafodaLista"/>
+      </w:pPr>
+    </w:p>
+    <w:p>
+      <w:pPr>
+        <w:pStyle w:val="PargrafodaLista"/>
         <w:rPr>
           <w:rFonts w:cstheme="minorHAnsi"/>
           <w:b/>
@@ -1331,8 +1740,7 @@
           <w:sz w:val="28"/>
           <w:szCs w:val="28"/>
         </w:rPr>
-        <w:t xml:space="preserve"> – Noções básica</w:t>
-      </w:r>
+      </w:pPr>
       <w:r>
         <w:rPr>
           <w:rFonts w:cstheme="minorHAnsi"/>
@@ -1343,16 +1751,9 @@
           <w:sz w:val="28"/>
           <w:szCs w:val="28"/>
         </w:rPr>
-        <w:t>s</w:t>
-      </w:r>
-    </w:p>
-    <w:p>
-      <w:pPr>
-        <w:pStyle w:val="PargrafodaLista"/>
-        <w:numPr>
-          <w:ilvl w:val="0"/>
-          <w:numId w:val="7"/>
-        </w:numPr>
+        <w:t>View</w:t>
+      </w:r>
+      <w:r>
         <w:rPr>
           <w:rFonts w:cstheme="minorHAnsi"/>
           <w:b/>
@@ -1362,36 +1763,86 @@
           <w:sz w:val="28"/>
           <w:szCs w:val="28"/>
         </w:rPr>
-      </w:pPr>
-      <w:r>
-        <w:t>D</w:t>
-      </w:r>
-      <w:r>
-        <w:t>ATA CONTEXT</w:t>
-      </w:r>
-    </w:p>
-    <w:p>
-      <w:pPr>
-        <w:pStyle w:val="PargrafodaLista"/>
-        <w:numPr>
-          <w:ilvl w:val="1"/>
-          <w:numId w:val="7"/>
-        </w:numPr>
-      </w:pPr>
-      <w:r>
-        <w:t>É a representação do banco de dados em memória, podemos adicionar, atualizar, e excluir objetos em memória, e persistir somente quando chamarmos o método SaveChanges(). Em uma aplicação podem existir vários Data Contexts</w:t>
-      </w:r>
-      <w:r>
-        <w:t>.</w:t>
-      </w:r>
-    </w:p>
-    <w:p>
-      <w:pPr>
-        <w:pStyle w:val="PargrafodaLista"/>
-        <w:numPr>
-          <w:ilvl w:val="0"/>
-          <w:numId w:val="7"/>
-        </w:numPr>
+        <w:t>s Engines</w:t>
+      </w:r>
+    </w:p>
+    <w:p>
+      <w:pPr>
+        <w:pStyle w:val="PargrafodaLista"/>
+        <w:rPr>
+          <w:noProof/>
+        </w:rPr>
+      </w:pPr>
+      <w:r>
+        <w:t xml:space="preserve">As View Engines são mecanismos para interagir </w:t>
+      </w:r>
+      <w:r>
+        <w:t>com funções c# no HTML, elas fornecem recursos extras ao html. A engine mais famosa no ASP.NET é o Razor, esses recursos adicionais tem caraterísticas próprias e são identificados por partes diferenciadas no código html.</w:t>
+      </w:r>
+      <w:r>
+        <w:rPr>
+          <w:noProof/>
+        </w:rPr>
+        <w:t xml:space="preserve"> </w:t>
+      </w:r>
+    </w:p>
+    <w:p>
+      <w:pPr>
+        <w:pStyle w:val="PargrafodaLista"/>
+        <w:rPr>
+          <w:noProof/>
+        </w:rPr>
+      </w:pPr>
+    </w:p>
+    <w:p>
+      <w:pPr>
+        <w:pStyle w:val="PargrafodaLista"/>
+      </w:pPr>
+      <w:r>
+        <w:rPr>
+          <w:noProof/>
+        </w:rPr>
+        <w:drawing>
+          <wp:inline distT="0" distB="0" distL="0" distR="0" wp14:anchorId="5B4589EA" wp14:editId="19487A9D">
+            <wp:extent cx="6152083" cy="304800"/>
+            <wp:effectExtent l="0" t="0" r="1270" b="0"/>
+            <wp:docPr id="9" name="Imagem 9"/>
+            <wp:cNvGraphicFramePr>
+              <a:graphicFrameLocks xmlns:a="http://schemas.openxmlformats.org/drawingml/2006/main" noChangeAspect="1"/>
+            </wp:cNvGraphicFramePr>
+            <a:graphic xmlns:a="http://schemas.openxmlformats.org/drawingml/2006/main">
+              <a:graphicData uri="http://schemas.openxmlformats.org/drawingml/2006/picture">
+                <pic:pic xmlns:pic="http://schemas.openxmlformats.org/drawingml/2006/picture">
+                  <pic:nvPicPr>
+                    <pic:cNvPr id="1" name=""/>
+                    <pic:cNvPicPr/>
+                  </pic:nvPicPr>
+                  <pic:blipFill>
+                    <a:blip r:embed="rId9"/>
+                    <a:stretch>
+                      <a:fillRect/>
+                    </a:stretch>
+                  </pic:blipFill>
+                  <pic:spPr>
+                    <a:xfrm>
+                      <a:off x="0" y="0"/>
+                      <a:ext cx="6176735" cy="306021"/>
+                    </a:xfrm>
+                    <a:prstGeom prst="rect">
+                      <a:avLst/>
+                    </a:prstGeom>
+                  </pic:spPr>
+                </pic:pic>
+              </a:graphicData>
+            </a:graphic>
+          </wp:inline>
+        </w:drawing>
+      </w:r>
+    </w:p>
+    <w:p>
+      <w:pPr>
+        <w:pStyle w:val="PargrafodaLista"/>
+        <w:ind w:left="1428"/>
         <w:rPr>
           <w:rFonts w:cstheme="minorHAnsi"/>
           <w:b/>
@@ -1402,8 +1853,178 @@
           <w:szCs w:val="28"/>
         </w:rPr>
       </w:pPr>
-      <w:r>
-        <w:t>CRUD</w:t>
+    </w:p>
+    <w:p>
+      <w:pPr>
+        <w:ind w:firstLine="708"/>
+        <w:rPr>
+          <w:rFonts w:cstheme="minorHAnsi"/>
+          <w:b/>
+          <w:bCs/>
+          <w:i/>
+          <w:iCs/>
+          <w:sz w:val="28"/>
+          <w:szCs w:val="28"/>
+        </w:rPr>
+      </w:pPr>
+      <w:r>
+        <w:rPr>
+          <w:rFonts w:cstheme="minorHAnsi"/>
+          <w:b/>
+          <w:bCs/>
+          <w:i/>
+          <w:iCs/>
+          <w:sz w:val="28"/>
+          <w:szCs w:val="28"/>
+        </w:rPr>
+        <w:t>RAZOR VIEW ENGINE</w:t>
+      </w:r>
+    </w:p>
+    <w:p>
+      <w:pPr>
+        <w:pStyle w:val="PargrafodaLista"/>
+        <w:numPr>
+          <w:ilvl w:val="0"/>
+          <w:numId w:val="9"/>
+        </w:numPr>
+      </w:pPr>
+      <w:r>
+        <w:t>É o mecanismo mais usado no desenvolvimento ASP.NET MVC</w:t>
+      </w:r>
+    </w:p>
+    <w:p>
+      <w:pPr>
+        <w:pStyle w:val="PargrafodaLista"/>
+        <w:numPr>
+          <w:ilvl w:val="0"/>
+          <w:numId w:val="9"/>
+        </w:numPr>
+      </w:pPr>
+      <w:r>
+        <w:t xml:space="preserve">Incorpora muitas funções C#, tipo: IF, </w:t>
+      </w:r>
+      <w:proofErr w:type="spellStart"/>
+      <w:r>
+        <w:t>While</w:t>
+      </w:r>
+      <w:proofErr w:type="spellEnd"/>
+      <w:r>
+        <w:t xml:space="preserve">, For, </w:t>
+      </w:r>
+      <w:proofErr w:type="spellStart"/>
+      <w:r>
+        <w:t>Foreach</w:t>
+      </w:r>
+      <w:proofErr w:type="spellEnd"/>
+    </w:p>
+    <w:p>
+      <w:pPr>
+        <w:pStyle w:val="PargrafodaLista"/>
+        <w:numPr>
+          <w:ilvl w:val="0"/>
+          <w:numId w:val="9"/>
+        </w:numPr>
+      </w:pPr>
+      <w:r>
+        <w:t>Podemos criar funções próprias</w:t>
+      </w:r>
+    </w:p>
+    <w:p>
+      <w:pPr>
+        <w:pStyle w:val="PargrafodaLista"/>
+        <w:numPr>
+          <w:ilvl w:val="0"/>
+          <w:numId w:val="9"/>
+        </w:numPr>
+      </w:pPr>
+      <w:r>
+        <w:t>Podemos criar nossos próprios componentes(HELPERS)</w:t>
+      </w:r>
+    </w:p>
+    <w:p>
+      <w:pPr>
+        <w:ind w:left="360" w:firstLine="708"/>
+        <w:rPr>
+          <w:rFonts w:cstheme="minorHAnsi"/>
+          <w:b/>
+          <w:bCs/>
+          <w:i/>
+          <w:iCs/>
+          <w:sz w:val="24"/>
+          <w:szCs w:val="24"/>
+        </w:rPr>
+      </w:pPr>
+      <w:r>
+        <w:rPr>
+          <w:rFonts w:cstheme="minorHAnsi"/>
+          <w:b/>
+          <w:bCs/>
+          <w:i/>
+          <w:iCs/>
+          <w:sz w:val="24"/>
+          <w:szCs w:val="24"/>
+        </w:rPr>
+        <w:t>HELPER</w:t>
+      </w:r>
+      <w:r>
+        <w:rPr>
+          <w:rFonts w:cstheme="minorHAnsi"/>
+          <w:b/>
+          <w:bCs/>
+          <w:i/>
+          <w:iCs/>
+          <w:sz w:val="24"/>
+          <w:szCs w:val="24"/>
+        </w:rPr>
+        <w:t>S</w:t>
+      </w:r>
+      <w:r>
+        <w:rPr>
+          <w:rFonts w:cstheme="minorHAnsi"/>
+          <w:b/>
+          <w:bCs/>
+          <w:i/>
+          <w:iCs/>
+          <w:sz w:val="24"/>
+          <w:szCs w:val="24"/>
+        </w:rPr>
+        <w:t xml:space="preserve"> - Utilitários</w:t>
+      </w:r>
+    </w:p>
+    <w:p>
+      <w:pPr>
+        <w:pStyle w:val="PargrafodaLista"/>
+        <w:numPr>
+          <w:ilvl w:val="0"/>
+          <w:numId w:val="10"/>
+        </w:numPr>
+      </w:pPr>
+      <w:r>
+        <w:t>São utilitários para construção de componentes do html</w:t>
+      </w:r>
+    </w:p>
+    <w:p>
+      <w:pPr>
+        <w:pStyle w:val="PargrafodaLista"/>
+        <w:numPr>
+          <w:ilvl w:val="0"/>
+          <w:numId w:val="10"/>
+        </w:numPr>
+      </w:pPr>
+      <w:r>
+        <w:t>Depois de compilado, vira um código html mesmo</w:t>
+      </w:r>
+    </w:p>
+    <w:p>
+      <w:pPr>
+        <w:pStyle w:val="PargrafodaLista"/>
+        <w:numPr>
+          <w:ilvl w:val="0"/>
+          <w:numId w:val="10"/>
+        </w:numPr>
+      </w:pPr>
+      <w:r>
+        <w:t xml:space="preserve">Podem ser criados sem referência de propriedade. </w:t>
       </w:r>
     </w:p>
     <w:p>
@@ -1411,55 +2032,23 @@
         <w:pStyle w:val="PargrafodaLista"/>
         <w:numPr>
           <w:ilvl w:val="1"/>
-          <w:numId w:val="7"/>
-        </w:numPr>
-      </w:pPr>
-      <w:r>
-        <w:t xml:space="preserve">Sigla para </w:t>
-      </w:r>
-      <w:r>
-        <w:rPr>
-          <w:b/>
-          <w:bCs/>
-          <w:color w:val="C00000"/>
-        </w:rPr>
-        <w:t>C</w:t>
-      </w:r>
-      <w:r>
-        <w:t xml:space="preserve">reate, </w:t>
-      </w:r>
-      <w:r>
-        <w:rPr>
-          <w:b/>
-          <w:bCs/>
-          <w:color w:val="C00000"/>
-        </w:rPr>
-        <w:t>R</w:t>
-      </w:r>
-      <w:r>
-        <w:t xml:space="preserve">ead, </w:t>
-      </w:r>
-      <w:r>
-        <w:rPr>
-          <w:b/>
-          <w:bCs/>
-          <w:color w:val="C00000"/>
-        </w:rPr>
-        <w:t>U</w:t>
-      </w:r>
-      <w:r>
-        <w:t xml:space="preserve">pdate, </w:t>
-      </w:r>
-      <w:r>
-        <w:rPr>
-          <w:b/>
-          <w:bCs/>
-          <w:color w:val="C00000"/>
-        </w:rPr>
-        <w:t>D</w:t>
-      </w:r>
-      <w:r>
-        <w:t>elete;</w:t>
+          <w:numId w:val="10"/>
+        </w:numPr>
+      </w:pPr>
+      <w:r>
+        <w:t>Ex.: @HTML.DISPLAY(“NAME”)</w:t>
+      </w:r>
+    </w:p>
+    <w:p>
+      <w:pPr>
+        <w:pStyle w:val="PargrafodaLista"/>
+        <w:numPr>
+          <w:ilvl w:val="0"/>
+          <w:numId w:val="10"/>
+        </w:numPr>
+      </w:pPr>
+      <w:r>
+        <w:t xml:space="preserve">Ou pode ser referenciando uma propriedade. </w:t>
       </w:r>
     </w:p>
     <w:p>
@@ -1467,99 +2056,17 @@
         <w:pStyle w:val="PargrafodaLista"/>
         <w:numPr>
           <w:ilvl w:val="1"/>
-          <w:numId w:val="7"/>
-        </w:numPr>
-      </w:pPr>
-      <w:r>
-        <w:t xml:space="preserve">Estas são as </w:t>
-      </w:r>
-      <w:r>
-        <w:t xml:space="preserve">quatro </w:t>
-      </w:r>
-      <w:r>
-        <w:t>operações básicas de um</w:t>
-      </w:r>
-      <w:r>
-        <w:t xml:space="preserve"> banco de dados e que na maioria das vezes são as operações da nossa aplicação</w:t>
-      </w:r>
-      <w:r>
-        <w:t>. Ex</w:t>
-      </w:r>
-      <w:r>
-        <w:t>.</w:t>
-      </w:r>
-      <w:r>
-        <w:t xml:space="preserve">: </w:t>
-      </w:r>
-      <w:r>
-        <w:rPr>
-          <w:b/>
-          <w:bCs/>
-          <w:color w:val="C00000"/>
-        </w:rPr>
-        <w:t>Criar</w:t>
-      </w:r>
-      <w:r>
-        <w:rPr>
-          <w:color w:val="C00000"/>
-        </w:rPr>
-        <w:t xml:space="preserve"> </w:t>
-      </w:r>
-      <w:r>
-        <w:t xml:space="preserve">um Cliente, </w:t>
-      </w:r>
-      <w:r>
-        <w:rPr>
-          <w:b/>
-          <w:bCs/>
-          <w:color w:val="C00000"/>
-        </w:rPr>
-        <w:t>Ler</w:t>
-      </w:r>
-      <w:r>
-        <w:t xml:space="preserve"> os dados de um Cliente, </w:t>
-      </w:r>
-      <w:r>
-        <w:rPr>
-          <w:b/>
-          <w:bCs/>
-          <w:color w:val="C00000"/>
-        </w:rPr>
-        <w:t>Atualizar</w:t>
-      </w:r>
-      <w:r>
-        <w:rPr>
-          <w:color w:val="C00000"/>
-        </w:rPr>
-        <w:t xml:space="preserve"> </w:t>
-      </w:r>
-      <w:r>
-        <w:t xml:space="preserve">as informações de um cliente, e </w:t>
-      </w:r>
-      <w:r>
-        <w:rPr>
-          <w:b/>
-          <w:bCs/>
-          <w:color w:val="C00000"/>
-        </w:rPr>
-        <w:t>D</w:t>
-      </w:r>
-      <w:r>
-        <w:rPr>
-          <w:b/>
-          <w:bCs/>
-          <w:color w:val="C00000"/>
-        </w:rPr>
-        <w:t>eletar</w:t>
-      </w:r>
-      <w:r>
-        <w:rPr>
-          <w:color w:val="C00000"/>
-        </w:rPr>
-        <w:t xml:space="preserve"> </w:t>
-      </w:r>
-      <w:r>
-        <w:t>um cliente;</w:t>
+          <w:numId w:val="10"/>
+        </w:numPr>
+      </w:pPr>
+      <w:r>
+        <w:t>Ex.: @HTML.DISPLAY</w:t>
+      </w:r>
+      <w:r>
+        <w:t>FOR</w:t>
+      </w:r>
+      <w:r>
+        <w:t>(x =&gt; x.Name)</w:t>
       </w:r>
     </w:p>
     <w:p>
@@ -1567,27 +2074,185 @@
         <w:pStyle w:val="PargrafodaLista"/>
         <w:numPr>
           <w:ilvl w:val="0"/>
-          <w:numId w:val="7"/>
-        </w:numPr>
-      </w:pPr>
-      <w:r>
-        <w:t>MIGRATION</w:t>
-      </w:r>
+          <w:numId w:val="10"/>
+        </w:numPr>
+      </w:pPr>
+      <w:r>
+        <w:t xml:space="preserve">Principais </w:t>
+      </w:r>
+      <w:proofErr w:type="spellStart"/>
+      <w:r>
+        <w:t>Helpers</w:t>
+      </w:r>
+      <w:proofErr w:type="spellEnd"/>
     </w:p>
     <w:p>
       <w:pPr>
         <w:pStyle w:val="PargrafodaLista"/>
         <w:numPr>
           <w:ilvl w:val="1"/>
-          <w:numId w:val="7"/>
-        </w:numPr>
-      </w:pPr>
-      <w:r>
-        <w:t>É a forma como abstraímos o banco de dados, o migration se encarrega de atualizá-lo sempre que o nosso modelo (Domínio) mudar.</w:t>
-      </w:r>
+          <w:numId w:val="10"/>
+        </w:numPr>
+      </w:pPr>
+      <w:r>
+        <w:t>Formulários:</w:t>
+      </w:r>
+    </w:p>
+    <w:p>
+      <w:pPr>
+        <w:pStyle w:val="PargrafodaLista"/>
+        <w:numPr>
+          <w:ilvl w:val="2"/>
+          <w:numId w:val="10"/>
+        </w:numPr>
+      </w:pPr>
+      <w:r>
+        <w:t>@HTML.BEGINFORM: inicia um formulário na tela;</w:t>
+      </w:r>
+    </w:p>
+    <w:p>
+      <w:pPr>
+        <w:pStyle w:val="PargrafodaLista"/>
+        <w:numPr>
+          <w:ilvl w:val="1"/>
+          <w:numId w:val="10"/>
+        </w:numPr>
+      </w:pPr>
+      <w:r>
+        <w:t>Componentes</w:t>
+      </w:r>
+    </w:p>
+    <w:p>
+      <w:pPr>
+        <w:pStyle w:val="PargrafodaLista"/>
+        <w:numPr>
+          <w:ilvl w:val="2"/>
+          <w:numId w:val="10"/>
+        </w:numPr>
+      </w:pPr>
+      <w:r>
+        <w:t>EDITOR: input type text;</w:t>
+      </w:r>
+    </w:p>
+    <w:p>
+      <w:pPr>
+        <w:pStyle w:val="PargrafodaLista"/>
+        <w:numPr>
+          <w:ilvl w:val="2"/>
+          <w:numId w:val="10"/>
+        </w:numPr>
+      </w:pPr>
+      <w:r>
+        <w:t>TEXTAREA: input com entrada com quebra de linha;</w:t>
+      </w:r>
+    </w:p>
+    <w:p>
+      <w:pPr>
+        <w:pStyle w:val="PargrafodaLista"/>
+        <w:numPr>
+          <w:ilvl w:val="2"/>
+          <w:numId w:val="10"/>
+        </w:numPr>
+      </w:pPr>
+      <w:r>
+        <w:t>LABEL: para definir títulos de editor, etc.;</w:t>
+      </w:r>
+    </w:p>
+    <w:p>
+      <w:pPr>
+        <w:pStyle w:val="PargrafodaLista"/>
+        <w:numPr>
+          <w:ilvl w:val="2"/>
+          <w:numId w:val="10"/>
+        </w:numPr>
+      </w:pPr>
+      <w:r>
+        <w:t>DISPLAY: para jogar qualquer informação na tela;</w:t>
+      </w:r>
+    </w:p>
+    <w:p>
+      <w:pPr>
+        <w:pStyle w:val="PargrafodaLista"/>
+        <w:numPr>
+          <w:ilvl w:val="2"/>
+          <w:numId w:val="10"/>
+        </w:numPr>
+      </w:pPr>
+      <w:r>
+        <w:t>CHECKBOX: caixa para marcar e desmarcar opções;</w:t>
+      </w:r>
+    </w:p>
+    <w:p>
+      <w:pPr>
+        <w:pStyle w:val="PargrafodaLista"/>
+        <w:numPr>
+          <w:ilvl w:val="2"/>
+          <w:numId w:val="10"/>
+        </w:numPr>
+      </w:pPr>
+      <w:r>
+        <w:t>DROPDOWLIST: o “famoso” combobox na web, um campo seletor de opções;</w:t>
+      </w:r>
+    </w:p>
+    <w:p>
+      <w:pPr>
+        <w:ind w:firstLine="708"/>
+        <w:rPr>
+          <w:rFonts w:cstheme="minorHAnsi"/>
+          <w:b/>
+          <w:bCs/>
+          <w:i/>
+          <w:iCs/>
+          <w:sz w:val="28"/>
+          <w:szCs w:val="28"/>
+        </w:rPr>
+      </w:pPr>
+      <w:r>
+        <w:rPr>
+          <w:rFonts w:cstheme="minorHAnsi"/>
+          <w:b/>
+          <w:bCs/>
+          <w:i/>
+          <w:iCs/>
+          <w:sz w:val="28"/>
+          <w:szCs w:val="28"/>
+        </w:rPr>
+        <w:t xml:space="preserve">Partial Views </w:t>
+      </w:r>
+      <w:r>
+        <w:rPr>
+          <w:rFonts w:cstheme="minorHAnsi"/>
+          <w:b/>
+          <w:bCs/>
+          <w:i/>
+          <w:iCs/>
+          <w:sz w:val="28"/>
+          <w:szCs w:val="28"/>
+        </w:rPr>
+        <w:t>– Pedaços</w:t>
+      </w:r>
+    </w:p>
+    <w:p>
+      <w:pPr>
+        <w:ind w:firstLine="708"/>
+      </w:pPr>
+      <w:r>
+        <w:t>São pedaços de uma view que podem ser retornadas do controller ou podem ser chamadas a partir de uma outra view ou até mesmo partial view.</w:t>
+      </w:r>
+    </w:p>
+    <w:p>
+      <w:pPr>
+        <w:ind w:left="3217"/>
+      </w:pPr>
+    </w:p>
+    <w:p>
+      <w:pPr>
+        <w:pStyle w:val="PargrafodaLista"/>
+        <w:ind w:left="2137"/>
+      </w:pPr>
     </w:p>
     <w:sectPr>
-      <w:headerReference w:type="default" r:id="rId9"/>
+      <w:headerReference w:type="default" r:id="rId10"/>
       <w:pgSz w:w="11906" w:h="16838"/>
       <w:pgMar w:top="720" w:right="720" w:bottom="720" w:left="720" w:header="708" w:footer="708" w:gutter="0"/>
       <w:cols w:space="708"/>
@@ -2355,6 +3020,119 @@
     </w:lvl>
   </w:abstractNum>
   <w:abstractNum w:abstractNumId="6" w15:restartNumberingAfterBreak="0">
+    <w:nsid w:val="55EB54EC"/>
+    <w:multiLevelType w:val="hybridMultilevel"/>
+    <w:tmpl w:val="FD46EA4C"/>
+    <w:lvl w:ilvl="0" w:tplc="04160001">
+      <w:start w:val="1"/>
+      <w:numFmt w:val="bullet"/>
+      <w:lvlText w:val=""/>
+      <w:lvlJc w:val="left"/>
+      <w:pPr>
+        <w:ind w:left="1428" w:hanging="360"/>
+      </w:pPr>
+      <w:rPr>
+        <w:rFonts w:ascii="Symbol" w:hAnsi="Symbol" w:hint="default"/>
+      </w:rPr>
+    </w:lvl>
+    <w:lvl w:ilvl="1" w:tplc="04160003">
+      <w:start w:val="1"/>
+      <w:numFmt w:val="bullet"/>
+      <w:lvlText w:val="o"/>
+      <w:lvlJc w:val="left"/>
+      <w:pPr>
+        <w:ind w:left="2148" w:hanging="360"/>
+      </w:pPr>
+      <w:rPr>
+        <w:rFonts w:ascii="Courier New" w:hAnsi="Courier New" w:cs="Courier New" w:hint="default"/>
+      </w:rPr>
+    </w:lvl>
+    <w:lvl w:ilvl="2" w:tplc="04160005" w:tentative="1">
+      <w:start w:val="1"/>
+      <w:numFmt w:val="bullet"/>
+      <w:lvlText w:val=""/>
+      <w:lvlJc w:val="left"/>
+      <w:pPr>
+        <w:ind w:left="2868" w:hanging="360"/>
+      </w:pPr>
+      <w:rPr>
+        <w:rFonts w:ascii="Wingdings" w:hAnsi="Wingdings" w:hint="default"/>
+      </w:rPr>
+    </w:lvl>
+    <w:lvl w:ilvl="3" w:tplc="04160001" w:tentative="1">
+      <w:start w:val="1"/>
+      <w:numFmt w:val="bullet"/>
+      <w:lvlText w:val=""/>
+      <w:lvlJc w:val="left"/>
+      <w:pPr>
+        <w:ind w:left="3588" w:hanging="360"/>
+      </w:pPr>
+      <w:rPr>
+        <w:rFonts w:ascii="Symbol" w:hAnsi="Symbol" w:hint="default"/>
+      </w:rPr>
+    </w:lvl>
+    <w:lvl w:ilvl="4" w:tplc="04160003" w:tentative="1">
+      <w:start w:val="1"/>
+      <w:numFmt w:val="bullet"/>
+      <w:lvlText w:val="o"/>
+      <w:lvlJc w:val="left"/>
+      <w:pPr>
+        <w:ind w:left="4308" w:hanging="360"/>
+      </w:pPr>
+      <w:rPr>
+        <w:rFonts w:ascii="Courier New" w:hAnsi="Courier New" w:cs="Courier New" w:hint="default"/>
+      </w:rPr>
+    </w:lvl>
+    <w:lvl w:ilvl="5" w:tplc="04160005" w:tentative="1">
+      <w:start w:val="1"/>
+      <w:numFmt w:val="bullet"/>
+      <w:lvlText w:val=""/>
+      <w:lvlJc w:val="left"/>
+      <w:pPr>
+        <w:ind w:left="5028" w:hanging="360"/>
+      </w:pPr>
+      <w:rPr>
+        <w:rFonts w:ascii="Wingdings" w:hAnsi="Wingdings" w:hint="default"/>
+      </w:rPr>
+    </w:lvl>
+    <w:lvl w:ilvl="6" w:tplc="04160001" w:tentative="1">
+      <w:start w:val="1"/>
+      <w:numFmt w:val="bullet"/>
+      <w:lvlText w:val=""/>
+      <w:lvlJc w:val="left"/>
+      <w:pPr>
+        <w:ind w:left="5748" w:hanging="360"/>
+      </w:pPr>
+      <w:rPr>
+        <w:rFonts w:ascii="Symbol" w:hAnsi="Symbol" w:hint="default"/>
+      </w:rPr>
+    </w:lvl>
+    <w:lvl w:ilvl="7" w:tplc="04160003" w:tentative="1">
+      <w:start w:val="1"/>
+      <w:numFmt w:val="bullet"/>
+      <w:lvlText w:val="o"/>
+      <w:lvlJc w:val="left"/>
+      <w:pPr>
+        <w:ind w:left="6468" w:hanging="360"/>
+      </w:pPr>
+      <w:rPr>
+        <w:rFonts w:ascii="Courier New" w:hAnsi="Courier New" w:cs="Courier New" w:hint="default"/>
+      </w:rPr>
+    </w:lvl>
+    <w:lvl w:ilvl="8" w:tplc="04160005" w:tentative="1">
+      <w:start w:val="1"/>
+      <w:numFmt w:val="bullet"/>
+      <w:lvlText w:val=""/>
+      <w:lvlJc w:val="left"/>
+      <w:pPr>
+        <w:ind w:left="7188" w:hanging="360"/>
+      </w:pPr>
+      <w:rPr>
+        <w:rFonts w:ascii="Wingdings" w:hAnsi="Wingdings" w:hint="default"/>
+      </w:rPr>
+    </w:lvl>
+  </w:abstractNum>
+  <w:abstractNum w:abstractNumId="7" w15:restartNumberingAfterBreak="0">
     <w:nsid w:val="6396361A"/>
     <w:multiLevelType w:val="hybridMultilevel"/>
     <w:tmpl w:val="7A5A3DD2"/>
@@ -2467,7 +3245,7 @@
       </w:rPr>
     </w:lvl>
   </w:abstractNum>
-  <w:abstractNum w:abstractNumId="7" w15:restartNumberingAfterBreak="0">
+  <w:abstractNum w:abstractNumId="8" w15:restartNumberingAfterBreak="0">
     <w:nsid w:val="6AFC1DEC"/>
     <w:multiLevelType w:val="hybridMultilevel"/>
     <w:tmpl w:val="A942F3A0"/>
@@ -2574,6 +3352,119 @@
       <w:lvlJc w:val="left"/>
       <w:pPr>
         <w:ind w:left="7896" w:hanging="360"/>
+      </w:pPr>
+      <w:rPr>
+        <w:rFonts w:ascii="Wingdings" w:hAnsi="Wingdings" w:hint="default"/>
+      </w:rPr>
+    </w:lvl>
+  </w:abstractNum>
+  <w:abstractNum w:abstractNumId="9" w15:restartNumberingAfterBreak="0">
+    <w:nsid w:val="799B00A1"/>
+    <w:multiLevelType w:val="hybridMultilevel"/>
+    <w:tmpl w:val="8A125236"/>
+    <w:lvl w:ilvl="0" w:tplc="04160001">
+      <w:start w:val="1"/>
+      <w:numFmt w:val="bullet"/>
+      <w:lvlText w:val=""/>
+      <w:lvlJc w:val="left"/>
+      <w:pPr>
+        <w:ind w:left="2137" w:hanging="360"/>
+      </w:pPr>
+      <w:rPr>
+        <w:rFonts w:ascii="Symbol" w:hAnsi="Symbol" w:hint="default"/>
+      </w:rPr>
+    </w:lvl>
+    <w:lvl w:ilvl="1" w:tplc="04160003">
+      <w:start w:val="1"/>
+      <w:numFmt w:val="bullet"/>
+      <w:lvlText w:val="o"/>
+      <w:lvlJc w:val="left"/>
+      <w:pPr>
+        <w:ind w:left="2857" w:hanging="360"/>
+      </w:pPr>
+      <w:rPr>
+        <w:rFonts w:ascii="Courier New" w:hAnsi="Courier New" w:cs="Courier New" w:hint="default"/>
+      </w:rPr>
+    </w:lvl>
+    <w:lvl w:ilvl="2" w:tplc="04160005">
+      <w:start w:val="1"/>
+      <w:numFmt w:val="bullet"/>
+      <w:lvlText w:val=""/>
+      <w:lvlJc w:val="left"/>
+      <w:pPr>
+        <w:ind w:left="3577" w:hanging="360"/>
+      </w:pPr>
+      <w:rPr>
+        <w:rFonts w:ascii="Wingdings" w:hAnsi="Wingdings" w:hint="default"/>
+      </w:rPr>
+    </w:lvl>
+    <w:lvl w:ilvl="3" w:tplc="04160001" w:tentative="1">
+      <w:start w:val="1"/>
+      <w:numFmt w:val="bullet"/>
+      <w:lvlText w:val=""/>
+      <w:lvlJc w:val="left"/>
+      <w:pPr>
+        <w:ind w:left="4297" w:hanging="360"/>
+      </w:pPr>
+      <w:rPr>
+        <w:rFonts w:ascii="Symbol" w:hAnsi="Symbol" w:hint="default"/>
+      </w:rPr>
+    </w:lvl>
+    <w:lvl w:ilvl="4" w:tplc="04160003" w:tentative="1">
+      <w:start w:val="1"/>
+      <w:numFmt w:val="bullet"/>
+      <w:lvlText w:val="o"/>
+      <w:lvlJc w:val="left"/>
+      <w:pPr>
+        <w:ind w:left="5017" w:hanging="360"/>
+      </w:pPr>
+      <w:rPr>
+        <w:rFonts w:ascii="Courier New" w:hAnsi="Courier New" w:cs="Courier New" w:hint="default"/>
+      </w:rPr>
+    </w:lvl>
+    <w:lvl w:ilvl="5" w:tplc="04160005" w:tentative="1">
+      <w:start w:val="1"/>
+      <w:numFmt w:val="bullet"/>
+      <w:lvlText w:val=""/>
+      <w:lvlJc w:val="left"/>
+      <w:pPr>
+        <w:ind w:left="5737" w:hanging="360"/>
+      </w:pPr>
+      <w:rPr>
+        <w:rFonts w:ascii="Wingdings" w:hAnsi="Wingdings" w:hint="default"/>
+      </w:rPr>
+    </w:lvl>
+    <w:lvl w:ilvl="6" w:tplc="04160001" w:tentative="1">
+      <w:start w:val="1"/>
+      <w:numFmt w:val="bullet"/>
+      <w:lvlText w:val=""/>
+      <w:lvlJc w:val="left"/>
+      <w:pPr>
+        <w:ind w:left="6457" w:hanging="360"/>
+      </w:pPr>
+      <w:rPr>
+        <w:rFonts w:ascii="Symbol" w:hAnsi="Symbol" w:hint="default"/>
+      </w:rPr>
+    </w:lvl>
+    <w:lvl w:ilvl="7" w:tplc="04160003" w:tentative="1">
+      <w:start w:val="1"/>
+      <w:numFmt w:val="bullet"/>
+      <w:lvlText w:val="o"/>
+      <w:lvlJc w:val="left"/>
+      <w:pPr>
+        <w:ind w:left="7177" w:hanging="360"/>
+      </w:pPr>
+      <w:rPr>
+        <w:rFonts w:ascii="Courier New" w:hAnsi="Courier New" w:cs="Courier New" w:hint="default"/>
+      </w:rPr>
+    </w:lvl>
+    <w:lvl w:ilvl="8" w:tplc="04160005" w:tentative="1">
+      <w:start w:val="1"/>
+      <w:numFmt w:val="bullet"/>
+      <w:lvlText w:val=""/>
+      <w:lvlJc w:val="left"/>
+      <w:pPr>
+        <w:ind w:left="7897" w:hanging="360"/>
       </w:pPr>
       <w:rPr>
         <w:rFonts w:ascii="Wingdings" w:hAnsi="Wingdings" w:hint="default"/>
@@ -2584,7 +3475,7 @@
     <w:abstractNumId w:val="4"/>
   </w:num>
   <w:num w:numId="2">
-    <w:abstractNumId w:val="6"/>
+    <w:abstractNumId w:val="7"/>
   </w:num>
   <w:num w:numId="3">
     <w:abstractNumId w:val="3"/>
@@ -2593,7 +3484,7 @@
     <w:abstractNumId w:val="2"/>
   </w:num>
   <w:num w:numId="5">
-    <w:abstractNumId w:val="7"/>
+    <w:abstractNumId w:val="8"/>
   </w:num>
   <w:num w:numId="6">
     <w:abstractNumId w:val="5"/>
@@ -2603,6 +3494,12 @@
   </w:num>
   <w:num w:numId="8">
     <w:abstractNumId w:val="0"/>
+  </w:num>
+  <w:num w:numId="9">
+    <w:abstractNumId w:val="6"/>
+  </w:num>
+  <w:num w:numId="10">
+    <w:abstractNumId w:val="9"/>
   </w:num>
 </w:numbering>
 </file>

</xml_diff>